<commit_message>
Reupdated Main Assignment File
</commit_message>
<xml_diff>
--- a/docs/RTC_Assignment_0.07.docx
+++ b/docs/RTC_Assignment_0.07.docx
@@ -3457,6 +3457,7 @@
                                 <w:calendar w:val="gregorian"/>
                               </w:date>
                             </w:sdtPr>
+                            <w:sdtEndPr/>
                             <w:sdtContent>
                               <w:p>
                                 <w:pPr>
@@ -3819,8 +3820,18 @@
                               <w:sz w:val="26"/>
                               <w:szCs w:val="26"/>
                             </w:rPr>
-                            <w:t>Christopher Rosiak</w:t>
+                            <w:t xml:space="preserve">Christopher </w:t>
                           </w:r>
+                          <w:proofErr w:type="spellStart"/>
+                          <w:r>
+                            <w:rPr>
+                              <w:color w:val="5B9BD5" w:themeColor="accent1"/>
+                              <w:sz w:val="26"/>
+                              <w:szCs w:val="26"/>
+                            </w:rPr>
+                            <w:t>Rosiak</w:t>
+                          </w:r>
+                          <w:proofErr w:type="spellEnd"/>
                         </w:p>
                         <w:p>
                           <w:pPr>
@@ -3857,8 +3868,18 @@
                               <w:sz w:val="26"/>
                               <w:szCs w:val="26"/>
                             </w:rPr>
-                            <w:t>Kelvin D'Amore</w:t>
+                            <w:t xml:space="preserve">Kelvin </w:t>
                           </w:r>
+                          <w:proofErr w:type="spellStart"/>
+                          <w:r>
+                            <w:rPr>
+                              <w:color w:val="5B9BD5" w:themeColor="accent1"/>
+                              <w:sz w:val="26"/>
+                              <w:szCs w:val="26"/>
+                            </w:rPr>
+                            <w:t>D'Amore</w:t>
+                          </w:r>
+                          <w:proofErr w:type="spellEnd"/>
                           <w:r>
                             <w:rPr>
                               <w:color w:val="5B9BD5" w:themeColor="accent1"/>
@@ -3884,8 +3905,18 @@
                               <w:sz w:val="26"/>
                               <w:szCs w:val="26"/>
                             </w:rPr>
-                            <w:t>Stephen Tridgell</w:t>
+                            <w:t xml:space="preserve">Stephen </w:t>
                           </w:r>
+                          <w:proofErr w:type="spellStart"/>
+                          <w:r>
+                            <w:rPr>
+                              <w:color w:val="5B9BD5" w:themeColor="accent1"/>
+                              <w:sz w:val="26"/>
+                              <w:szCs w:val="26"/>
+                            </w:rPr>
+                            <w:t>Tridgell</w:t>
+                          </w:r>
+                          <w:proofErr w:type="spellEnd"/>
                         </w:p>
                       </w:txbxContent>
                     </v:textbox>
@@ -4077,11 +4108,7 @@
               </mc:Choice>
               <mc:Fallback>
                 <w:pict>
-                  <v:shapetype w14:anchorId="6A51C863" id="_x0000_t202" coordsize="21600,21600" o:spt="202" path="m,l,21600r21600,l21600,xe">
-                    <v:stroke joinstyle="miter"/>
-                    <v:path gradientshapeok="t" o:connecttype="rect"/>
-                  </v:shapetype>
-                  <v:shape id="Text Box 1" o:spid="_x0000_s1056" type="#_x0000_t202" style="position:absolute;margin-left:151.3pt;margin-top:256.35pt;width:299.25pt;height:84.25pt;z-index:251660288;visibility:visible;mso-wrap-style:square;mso-width-percent:0;mso-height-percent:0;mso-wrap-distance-left:9pt;mso-wrap-distance-top:0;mso-wrap-distance-right:9pt;mso-wrap-distance-bottom:0;mso-position-horizontal:absolute;mso-position-horizontal-relative:margin;mso-position-vertical:absolute;mso-position-vertical-relative:page;mso-width-percent:0;mso-height-percent:0;mso-width-relative:page;mso-height-relative:margin;v-text-anchor:top" o:gfxdata="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" filled="f" stroked="f" strokeweight=".5pt">
+                  <v:shape w14:anchorId="6A51C863" id="Text Box 1" o:spid="_x0000_s1056" type="#_x0000_t202" style="position:absolute;margin-left:151.3pt;margin-top:256.35pt;width:299.25pt;height:84.25pt;z-index:251660288;visibility:visible;mso-wrap-style:square;mso-width-percent:0;mso-height-percent:0;mso-wrap-distance-left:9pt;mso-wrap-distance-top:0;mso-wrap-distance-right:9pt;mso-wrap-distance-bottom:0;mso-position-horizontal:absolute;mso-position-horizontal-relative:margin;mso-position-vertical:absolute;mso-position-vertical-relative:page;mso-width-percent:0;mso-height-percent:0;mso-width-relative:page;mso-height-relative:margin;v-text-anchor:top" o:gfxdata="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" filled="f" stroked="f" strokeweight=".5pt">
                     <v:textbox style="mso-fit-shape-to-text:t" inset="0,0,0,0">
                       <w:txbxContent>
                         <w:p>
@@ -4339,7 +4366,6 @@
             </w:tabs>
             <w:rPr>
               <w:noProof/>
-              <w:lang w:val="en-US" w:eastAsia="en-US"/>
             </w:rPr>
           </w:pPr>
           <w:r>
@@ -4360,7 +4386,7 @@
             </w:rPr>
             <w:fldChar w:fldCharType="separate"/>
           </w:r>
-          <w:hyperlink w:anchor="_Toc387186236" w:history="1">
+          <w:hyperlink w:anchor="_Toc387357029" w:history="1">
             <w:r>
               <w:rPr>
                 <w:rStyle w:val="Hyperlink"/>
@@ -4387,7 +4413,7 @@
                 <w:noProof/>
                 <w:webHidden/>
               </w:rPr>
-              <w:instrText xml:space="preserve"> PAGEREF _Toc387186236 \h </w:instrText>
+              <w:instrText xml:space="preserve"> PAGEREF _Toc387357029 \h </w:instrText>
             </w:r>
             <w:r>
               <w:rPr>
@@ -4426,10 +4452,9 @@
             </w:tabs>
             <w:rPr>
               <w:noProof/>
-              <w:lang w:val="en-US" w:eastAsia="en-US"/>
             </w:rPr>
           </w:pPr>
-          <w:hyperlink w:anchor="_Toc387186237" w:history="1">
+          <w:hyperlink w:anchor="_Toc387357030" w:history="1">
             <w:r>
               <w:rPr>
                 <w:rStyle w:val="Hyperlink"/>
@@ -4456,7 +4481,7 @@
                 <w:noProof/>
                 <w:webHidden/>
               </w:rPr>
-              <w:instrText xml:space="preserve"> PAGEREF _Toc387186237 \h </w:instrText>
+              <w:instrText xml:space="preserve"> PAGEREF _Toc387357030 \h </w:instrText>
             </w:r>
             <w:r>
               <w:rPr>
@@ -4495,10 +4520,9 @@
             </w:tabs>
             <w:rPr>
               <w:noProof/>
-              <w:lang w:val="en-US" w:eastAsia="en-US"/>
             </w:rPr>
           </w:pPr>
-          <w:hyperlink w:anchor="_Toc387186238" w:history="1">
+          <w:hyperlink w:anchor="_Toc387357031" w:history="1">
             <w:r>
               <w:rPr>
                 <w:rStyle w:val="Hyperlink"/>
@@ -4525,7 +4549,7 @@
                 <w:noProof/>
                 <w:webHidden/>
               </w:rPr>
-              <w:instrText xml:space="preserve"> PAGEREF _Toc387186238 \h </w:instrText>
+              <w:instrText xml:space="preserve"> PAGEREF _Toc387357031 \h </w:instrText>
             </w:r>
             <w:r>
               <w:rPr>
@@ -4564,10 +4588,9 @@
             </w:tabs>
             <w:rPr>
               <w:noProof/>
-              <w:lang w:val="en-US" w:eastAsia="en-US"/>
             </w:rPr>
           </w:pPr>
-          <w:hyperlink w:anchor="_Toc387186239" w:history="1">
+          <w:hyperlink w:anchor="_Toc387357032" w:history="1">
             <w:r>
               <w:rPr>
                 <w:rStyle w:val="Hyperlink"/>
@@ -4594,7 +4617,7 @@
                 <w:noProof/>
                 <w:webHidden/>
               </w:rPr>
-              <w:instrText xml:space="preserve"> PAGEREF _Toc387186239 \h </w:instrText>
+              <w:instrText xml:space="preserve"> PAGEREF _Toc387357032 \h </w:instrText>
             </w:r>
             <w:r>
               <w:rPr>
@@ -4633,10 +4656,9 @@
             </w:tabs>
             <w:rPr>
               <w:noProof/>
-              <w:lang w:val="en-US" w:eastAsia="en-US"/>
             </w:rPr>
           </w:pPr>
-          <w:hyperlink w:anchor="_Toc387186240" w:history="1">
+          <w:hyperlink w:anchor="_Toc387357033" w:history="1">
             <w:r>
               <w:rPr>
                 <w:rStyle w:val="Hyperlink"/>
@@ -4663,7 +4685,7 @@
                 <w:noProof/>
                 <w:webHidden/>
               </w:rPr>
-              <w:instrText xml:space="preserve"> PAGEREF _Toc387186240 \h </w:instrText>
+              <w:instrText xml:space="preserve"> PAGEREF _Toc387357033 \h </w:instrText>
             </w:r>
             <w:r>
               <w:rPr>
@@ -4702,10 +4724,9 @@
             </w:tabs>
             <w:rPr>
               <w:noProof/>
-              <w:lang w:val="en-US" w:eastAsia="en-US"/>
             </w:rPr>
           </w:pPr>
-          <w:hyperlink w:anchor="_Toc387186241" w:history="1">
+          <w:hyperlink w:anchor="_Toc387357034" w:history="1">
             <w:r>
               <w:rPr>
                 <w:rStyle w:val="Hyperlink"/>
@@ -4732,7 +4753,7 @@
                 <w:noProof/>
                 <w:webHidden/>
               </w:rPr>
-              <w:instrText xml:space="preserve"> PAGEREF _Toc387186241 \h </w:instrText>
+              <w:instrText xml:space="preserve"> PAGEREF _Toc387357034 \h </w:instrText>
             </w:r>
             <w:r>
               <w:rPr>
@@ -4771,10 +4792,9 @@
             </w:tabs>
             <w:rPr>
               <w:noProof/>
-              <w:lang w:val="en-US" w:eastAsia="en-US"/>
             </w:rPr>
           </w:pPr>
-          <w:hyperlink w:anchor="_Toc387186242" w:history="1">
+          <w:hyperlink w:anchor="_Toc387357035" w:history="1">
             <w:r>
               <w:rPr>
                 <w:rStyle w:val="Hyperlink"/>
@@ -4801,7 +4821,7 @@
                 <w:noProof/>
                 <w:webHidden/>
               </w:rPr>
-              <w:instrText xml:space="preserve"> PAGEREF _Toc387186242 \h </w:instrText>
+              <w:instrText xml:space="preserve"> PAGEREF _Toc387357035 \h </w:instrText>
             </w:r>
             <w:r>
               <w:rPr>
@@ -4840,10 +4860,9 @@
             </w:tabs>
             <w:rPr>
               <w:noProof/>
-              <w:lang w:val="en-US" w:eastAsia="en-US"/>
             </w:rPr>
           </w:pPr>
-          <w:hyperlink w:anchor="_Toc387186243" w:history="1">
+          <w:hyperlink w:anchor="_Toc387357036" w:history="1">
             <w:r>
               <w:rPr>
                 <w:rStyle w:val="Hyperlink"/>
@@ -4870,7 +4889,7 @@
                 <w:noProof/>
                 <w:webHidden/>
               </w:rPr>
-              <w:instrText xml:space="preserve"> PAGEREF _Toc387186243 \h </w:instrText>
+              <w:instrText xml:space="preserve"> PAGEREF _Toc387357036 \h </w:instrText>
             </w:r>
             <w:r>
               <w:rPr>
@@ -4909,10 +4928,9 @@
             </w:tabs>
             <w:rPr>
               <w:noProof/>
-              <w:lang w:val="en-US" w:eastAsia="en-US"/>
             </w:rPr>
           </w:pPr>
-          <w:hyperlink w:anchor="_Toc387186244" w:history="1">
+          <w:hyperlink w:anchor="_Toc387357037" w:history="1">
             <w:r>
               <w:rPr>
                 <w:rStyle w:val="Hyperlink"/>
@@ -4939,7 +4957,7 @@
                 <w:noProof/>
                 <w:webHidden/>
               </w:rPr>
-              <w:instrText xml:space="preserve"> PAGEREF _Toc387186244 \h </w:instrText>
+              <w:instrText xml:space="preserve"> PAGEREF _Toc387357037 \h </w:instrText>
             </w:r>
             <w:r>
               <w:rPr>
@@ -4978,10 +4996,9 @@
             </w:tabs>
             <w:rPr>
               <w:noProof/>
-              <w:lang w:val="en-US" w:eastAsia="en-US"/>
             </w:rPr>
           </w:pPr>
-          <w:hyperlink w:anchor="_Toc387186245" w:history="1">
+          <w:hyperlink w:anchor="_Toc387357038" w:history="1">
             <w:r>
               <w:rPr>
                 <w:rStyle w:val="Hyperlink"/>
@@ -5008,7 +5025,7 @@
                 <w:noProof/>
                 <w:webHidden/>
               </w:rPr>
-              <w:instrText xml:space="preserve"> PAGEREF _Toc387186245 \h </w:instrText>
+              <w:instrText xml:space="preserve"> PAGEREF _Toc387357038 \h </w:instrText>
             </w:r>
             <w:r>
               <w:rPr>
@@ -5047,10 +5064,9 @@
             </w:tabs>
             <w:rPr>
               <w:noProof/>
-              <w:lang w:val="en-US" w:eastAsia="en-US"/>
             </w:rPr>
           </w:pPr>
-          <w:hyperlink w:anchor="_Toc387186246" w:history="1">
+          <w:hyperlink w:anchor="_Toc387357039" w:history="1">
             <w:r>
               <w:rPr>
                 <w:rStyle w:val="Hyperlink"/>
@@ -5077,7 +5093,7 @@
                 <w:noProof/>
                 <w:webHidden/>
               </w:rPr>
-              <w:instrText xml:space="preserve"> PAGEREF _Toc387186246 \h </w:instrText>
+              <w:instrText xml:space="preserve"> PAGEREF _Toc387357039 \h </w:instrText>
             </w:r>
             <w:r>
               <w:rPr>
@@ -5116,10 +5132,9 @@
             </w:tabs>
             <w:rPr>
               <w:noProof/>
-              <w:lang w:val="en-US" w:eastAsia="en-US"/>
             </w:rPr>
           </w:pPr>
-          <w:hyperlink w:anchor="_Toc387186247" w:history="1">
+          <w:hyperlink w:anchor="_Toc387357040" w:history="1">
             <w:r>
               <w:rPr>
                 <w:rStyle w:val="Hyperlink"/>
@@ -5146,7 +5161,7 @@
                 <w:noProof/>
                 <w:webHidden/>
               </w:rPr>
-              <w:instrText xml:space="preserve"> PAGEREF _Toc387186247 \h </w:instrText>
+              <w:instrText xml:space="preserve"> PAGEREF _Toc387357040 \h </w:instrText>
             </w:r>
             <w:r>
               <w:rPr>
@@ -5185,10 +5200,9 @@
             </w:tabs>
             <w:rPr>
               <w:noProof/>
-              <w:lang w:val="en-US" w:eastAsia="en-US"/>
             </w:rPr>
           </w:pPr>
-          <w:hyperlink w:anchor="_Toc387186248" w:history="1">
+          <w:hyperlink w:anchor="_Toc387357041" w:history="1">
             <w:r>
               <w:rPr>
                 <w:rStyle w:val="Hyperlink"/>
@@ -5215,7 +5229,7 @@
                 <w:noProof/>
                 <w:webHidden/>
               </w:rPr>
-              <w:instrText xml:space="preserve"> PAGEREF _Toc387186248 \h </w:instrText>
+              <w:instrText xml:space="preserve"> PAGEREF _Toc387357041 \h </w:instrText>
             </w:r>
             <w:r>
               <w:rPr>
@@ -5254,10 +5268,9 @@
             </w:tabs>
             <w:rPr>
               <w:noProof/>
-              <w:lang w:val="en-US" w:eastAsia="en-US"/>
             </w:rPr>
           </w:pPr>
-          <w:hyperlink w:anchor="_Toc387186249" w:history="1">
+          <w:hyperlink w:anchor="_Toc387357042" w:history="1">
             <w:r>
               <w:rPr>
                 <w:rStyle w:val="Hyperlink"/>
@@ -5284,7 +5297,7 @@
                 <w:noProof/>
                 <w:webHidden/>
               </w:rPr>
-              <w:instrText xml:space="preserve"> PAGEREF _Toc387186249 \h </w:instrText>
+              <w:instrText xml:space="preserve"> PAGEREF _Toc387357042 \h </w:instrText>
             </w:r>
             <w:r>
               <w:rPr>
@@ -5323,10 +5336,9 @@
             </w:tabs>
             <w:rPr>
               <w:noProof/>
-              <w:lang w:val="en-US" w:eastAsia="en-US"/>
             </w:rPr>
           </w:pPr>
-          <w:hyperlink w:anchor="_Toc387186250" w:history="1">
+          <w:hyperlink w:anchor="_Toc387357043" w:history="1">
             <w:r>
               <w:rPr>
                 <w:rStyle w:val="Hyperlink"/>
@@ -5353,7 +5365,7 @@
                 <w:noProof/>
                 <w:webHidden/>
               </w:rPr>
-              <w:instrText xml:space="preserve"> PAGEREF _Toc387186250 \h </w:instrText>
+              <w:instrText xml:space="preserve"> PAGEREF _Toc387357043 \h </w:instrText>
             </w:r>
             <w:r>
               <w:rPr>
@@ -5392,10 +5404,9 @@
             </w:tabs>
             <w:rPr>
               <w:noProof/>
-              <w:lang w:val="en-US" w:eastAsia="en-US"/>
             </w:rPr>
           </w:pPr>
-          <w:hyperlink w:anchor="_Toc387186251" w:history="1">
+          <w:hyperlink w:anchor="_Toc387357044" w:history="1">
             <w:r>
               <w:rPr>
                 <w:rStyle w:val="Hyperlink"/>
@@ -5422,7 +5433,7 @@
                 <w:noProof/>
                 <w:webHidden/>
               </w:rPr>
-              <w:instrText xml:space="preserve"> PAGEREF _Toc387186251 \h </w:instrText>
+              <w:instrText xml:space="preserve"> PAGEREF _Toc387357044 \h </w:instrText>
             </w:r>
             <w:r>
               <w:rPr>
@@ -5494,7 +5505,7 @@
       <w:pPr>
         <w:pStyle w:val="Heading1"/>
       </w:pPr>
-      <w:bookmarkStart w:id="0" w:name="_Toc387186236"/>
+      <w:bookmarkStart w:id="0" w:name="_Toc387357029"/>
       <w:r>
         <w:lastRenderedPageBreak/>
         <w:t>Introduction</w:t>
@@ -5509,19 +5520,15 @@
       <w:r>
         <w:t xml:space="preserve">Power and water consumption are integral parts of any type of community to provide the basic </w:t>
       </w:r>
-      <w:proofErr w:type="spellStart"/>
       <w:r>
-        <w:t>neccessities</w:t>
+        <w:t>necessities</w:t>
       </w:r>
-      <w:proofErr w:type="spellEnd"/>
       <w:r>
         <w:t xml:space="preserve"> available for people to use. This makes the use of a </w:t>
       </w:r>
-      <w:proofErr w:type="spellStart"/>
       <w:r>
-        <w:t>hyrdoelectric</w:t>
+        <w:t>hydroelectric</w:t>
       </w:r>
-      <w:proofErr w:type="spellEnd"/>
       <w:r>
         <w:t xml:space="preserve"> dam system to be </w:t>
       </w:r>
@@ -5531,11 +5538,9 @@
       <w:r>
         <w:t xml:space="preserve"> important to be able to extract both </w:t>
       </w:r>
-      <w:proofErr w:type="spellStart"/>
       <w:r>
-        <w:t>appoprriate</w:t>
+        <w:t>appropriate</w:t>
       </w:r>
-      <w:proofErr w:type="spellEnd"/>
       <w:r>
         <w:t xml:space="preserve"> power and water needs for a community while </w:t>
       </w:r>
@@ -5560,30 +5565,24 @@
       <w:r>
         <w:t xml:space="preserve"> </w:t>
       </w:r>
-      <w:proofErr w:type="spellStart"/>
       <w:r>
-        <w:t>useage</w:t>
+        <w:t>usage</w:t>
       </w:r>
-      <w:proofErr w:type="spellEnd"/>
       <w:r>
         <w:t>,</w:t>
       </w:r>
       <w:r>
         <w:t xml:space="preserve"> water </w:t>
       </w:r>
-      <w:proofErr w:type="spellStart"/>
       <w:r>
-        <w:t>useage</w:t>
+        <w:t>usage</w:t>
       </w:r>
-      <w:proofErr w:type="spellEnd"/>
       <w:r>
         <w:t xml:space="preserve">, river flow and upstream pumping are highly competing factors that have large impacts on the system all of which must be done at real time to ensure appropriate </w:t>
       </w:r>
-      <w:proofErr w:type="spellStart"/>
       <w:r>
-        <w:t>calculatioins</w:t>
+        <w:t>calculations</w:t>
       </w:r>
-      <w:proofErr w:type="spellEnd"/>
       <w:r>
         <w:t xml:space="preserve"> are carried out</w:t>
       </w:r>
@@ -5594,15 +5593,20 @@
         <w:t xml:space="preserve"> so</w:t>
       </w:r>
       <w:r>
-        <w:t xml:space="preserve"> that the functional requirements of the system is met.</w:t>
+        <w:t xml:space="preserve"> that the functional </w:t>
+      </w:r>
+      <w:r>
+        <w:t xml:space="preserve">and non-functional </w:t>
+      </w:r>
+      <w:r>
+        <w:t>requirements of the system is met.</w:t>
       </w:r>
     </w:p>
-    <w:p/>
     <w:p>
       <w:pPr>
         <w:pStyle w:val="Heading1"/>
       </w:pPr>
-      <w:bookmarkStart w:id="1" w:name="_Toc387186237"/>
+      <w:bookmarkStart w:id="1" w:name="_Toc387357030"/>
       <w:r>
         <w:t xml:space="preserve">Project </w:t>
       </w:r>
@@ -5611,7 +5615,81 @@
       </w:r>
       <w:bookmarkEnd w:id="1"/>
     </w:p>
-    <w:p/>
+    <w:p>
+      <w:pPr>
+        <w:spacing w:line="360" w:lineRule="auto"/>
+        <w:jc w:val="both"/>
+      </w:pPr>
+      <w:r>
+        <w:t xml:space="preserve">As a hydroelectric dam system designed to provide adequate water and electricity to a typical community has such a </w:t>
+      </w:r>
+      <w:r>
+        <w:t xml:space="preserve">large reliance on </w:t>
+      </w:r>
+      <w:r>
+        <w:t xml:space="preserve">real time systems a simulation was designed for this project to </w:t>
+      </w:r>
+      <w:r>
+        <w:t>analyse</w:t>
+      </w:r>
+      <w:r>
+        <w:t xml:space="preserve"> appropriate real time calculations and provide an advanced overview of expected </w:t>
+      </w:r>
+      <w:r>
+        <w:t xml:space="preserve">outcomes of the system dependent on many different constraints including electricity usage, water usage and water availability. </w:t>
+      </w:r>
+      <w:r>
+        <w:rPr>
+          <w:highlight w:val="yellow"/>
+        </w:rPr>
+        <w:t>The simulation in particular that will be tested within the project will include 4 main dams as seen below with an interconnecting river and piping system to allow for water flow to either go down through generators to obtain electricity or up through pipes to bank water into dams or resend extra water for power availability at a later use.</w:t>
+      </w:r>
+    </w:p>
+    <w:p>
+      <w:pPr>
+        <w:jc w:val="center"/>
+      </w:pPr>
+      <w:r>
+        <w:rPr>
+          <w:noProof/>
+        </w:rPr>
+        <w:drawing>
+          <wp:inline distT="0" distB="0" distL="0" distR="0" wp14:anchorId="3A79D469" wp14:editId="05F6E070">
+            <wp:extent cx="3020291" cy="3235118"/>
+            <wp:effectExtent l="0" t="0" r="8890" b="3810"/>
+            <wp:docPr id="33" name="Picture 33"/>
+            <wp:cNvGraphicFramePr>
+              <a:graphicFrameLocks xmlns:a="http://schemas.openxmlformats.org/drawingml/2006/main" noChangeAspect="1"/>
+            </wp:cNvGraphicFramePr>
+            <a:graphic xmlns:a="http://schemas.openxmlformats.org/drawingml/2006/main">
+              <a:graphicData uri="http://schemas.openxmlformats.org/drawingml/2006/picture">
+                <pic:pic xmlns:pic="http://schemas.openxmlformats.org/drawingml/2006/picture">
+                  <pic:nvPicPr>
+                    <pic:cNvPr id="1" name=""/>
+                    <pic:cNvPicPr/>
+                  </pic:nvPicPr>
+                  <pic:blipFill>
+                    <a:blip r:embed="rId10"/>
+                    <a:stretch>
+                      <a:fillRect/>
+                    </a:stretch>
+                  </pic:blipFill>
+                  <pic:spPr>
+                    <a:xfrm>
+                      <a:off x="0" y="0"/>
+                      <a:ext cx="3032615" cy="3248319"/>
+                    </a:xfrm>
+                    <a:prstGeom prst="rect">
+                      <a:avLst/>
+                    </a:prstGeom>
+                  </pic:spPr>
+                </pic:pic>
+              </a:graphicData>
+            </a:graphic>
+          </wp:inline>
+        </w:drawing>
+      </w:r>
+    </w:p>
     <w:p>
       <w:pPr>
         <w:pStyle w:val="Heading1"/>
@@ -5624,7 +5702,7 @@
       <w:pPr>
         <w:pStyle w:val="Heading1"/>
       </w:pPr>
-      <w:bookmarkStart w:id="2" w:name="_Toc387186238"/>
+      <w:bookmarkStart w:id="2" w:name="_Toc387357031"/>
       <w:r>
         <w:lastRenderedPageBreak/>
         <w:t>Deliverable 1</w:t>
@@ -5635,30 +5713,1239 @@
       <w:pPr>
         <w:pStyle w:val="Heading2"/>
       </w:pPr>
-      <w:bookmarkStart w:id="3" w:name="_Toc387186239"/>
+      <w:bookmarkStart w:id="3" w:name="_Toc387357032"/>
       <w:r>
         <w:t>Use Case Diagram</w:t>
       </w:r>
       <w:bookmarkEnd w:id="3"/>
     </w:p>
     <w:p>
-      <w:pPr>
-        <w:rPr>
-          <w:rFonts w:asciiTheme="majorHAnsi" w:eastAsiaTheme="majorEastAsia" w:hAnsiTheme="majorHAnsi" w:cstheme="majorBidi"/>
-          <w:color w:val="2E74B5" w:themeColor="accent1" w:themeShade="BF"/>
-          <w:sz w:val="26"/>
-          <w:szCs w:val="26"/>
-        </w:rPr>
-      </w:pPr>
       <w:r>
-        <w:br w:type="page"/>
+        <w:t>Actor 1 – Electricity Usage</w:t>
       </w:r>
     </w:p>
+    <w:p>
+      <w:r>
+        <w:t>Actor 2 – Water Usage</w:t>
+      </w:r>
+    </w:p>
+    <w:p>
+      <w:r>
+        <w:t>Include Use Case Description???</w:t>
+      </w:r>
+    </w:p>
+    <w:p>
+      <w:r>
+        <w:rPr>
+          <w:noProof/>
+          <w:snapToGrid w:val="0"/>
+        </w:rPr>
+        <w:drawing>
+          <wp:inline distT="0" distB="0" distL="0" distR="0">
+            <wp:extent cx="2293620" cy="989124"/>
+            <wp:effectExtent l="0" t="0" r="0" b="1905"/>
+            <wp:docPr id="11" name="Picture 11"/>
+            <wp:cNvGraphicFramePr>
+              <a:graphicFrameLocks xmlns:a="http://schemas.openxmlformats.org/drawingml/2006/main" noChangeAspect="1"/>
+            </wp:cNvGraphicFramePr>
+            <a:graphic xmlns:a="http://schemas.openxmlformats.org/drawingml/2006/main">
+              <a:graphicData uri="http://schemas.openxmlformats.org/drawingml/2006/picture">
+                <pic:pic xmlns:pic="http://schemas.openxmlformats.org/drawingml/2006/picture">
+                  <pic:nvPicPr>
+                    <pic:cNvPr id="0" name="Picture 1"/>
+                    <pic:cNvPicPr>
+                      <a:picLocks noChangeAspect="1" noChangeArrowheads="1"/>
+                    </pic:cNvPicPr>
+                  </pic:nvPicPr>
+                  <pic:blipFill>
+                    <a:blip r:embed="rId11" cstate="print">
+                      <a:lum bright="6000"/>
+                      <a:extLst>
+                        <a:ext uri="{28A0092B-C50C-407E-A947-70E740481C1C}">
+                          <a14:useLocalDpi xmlns:a14="http://schemas.microsoft.com/office/drawing/2010/main" val="0"/>
+                        </a:ext>
+                      </a:extLst>
+                    </a:blip>
+                    <a:srcRect/>
+                    <a:stretch>
+                      <a:fillRect/>
+                    </a:stretch>
+                  </pic:blipFill>
+                  <pic:spPr bwMode="auto">
+                    <a:xfrm>
+                      <a:off x="0" y="0"/>
+                      <a:ext cx="2313573" cy="997729"/>
+                    </a:xfrm>
+                    <a:prstGeom prst="rect">
+                      <a:avLst/>
+                    </a:prstGeom>
+                    <a:noFill/>
+                    <a:ln>
+                      <a:noFill/>
+                    </a:ln>
+                  </pic:spPr>
+                </pic:pic>
+              </a:graphicData>
+            </a:graphic>
+          </wp:inline>
+        </w:drawing>
+      </w:r>
+    </w:p>
+    <w:tbl>
+      <w:tblPr>
+        <w:tblW w:w="9064" w:type="dxa"/>
+        <w:tblCellMar>
+          <w:top w:w="15" w:type="dxa"/>
+          <w:left w:w="15" w:type="dxa"/>
+          <w:bottom w:w="15" w:type="dxa"/>
+          <w:right w:w="15" w:type="dxa"/>
+        </w:tblCellMar>
+        <w:tblLook w:val="04A0" w:firstRow="1" w:lastRow="0" w:firstColumn="1" w:lastColumn="0" w:noHBand="0" w:noVBand="1"/>
+      </w:tblPr>
+      <w:tblGrid>
+        <w:gridCol w:w="2184"/>
+        <w:gridCol w:w="6880"/>
+      </w:tblGrid>
+      <w:tr>
+        <w:tc>
+          <w:tcPr>
+            <w:tcW w:w="0" w:type="auto"/>
+            <w:tcBorders>
+              <w:top w:val="single" w:sz="6" w:space="0" w:color="000000"/>
+              <w:left w:val="single" w:sz="6" w:space="0" w:color="000000"/>
+              <w:bottom w:val="single" w:sz="6" w:space="0" w:color="000000"/>
+              <w:right w:val="single" w:sz="6" w:space="0" w:color="000000"/>
+            </w:tcBorders>
+            <w:tcMar>
+              <w:top w:w="105" w:type="dxa"/>
+              <w:left w:w="105" w:type="dxa"/>
+              <w:bottom w:w="105" w:type="dxa"/>
+              <w:right w:w="105" w:type="dxa"/>
+            </w:tcMar>
+            <w:hideMark/>
+          </w:tcPr>
+          <w:p>
+            <w:pPr>
+              <w:spacing w:after="0" w:line="240" w:lineRule="auto"/>
+              <w:rPr>
+                <w:rFonts w:ascii="Times New Roman" w:hAnsi="Times New Roman" w:cs="Times New Roman"/>
+                <w:b/>
+                <w:sz w:val="24"/>
+                <w:szCs w:val="24"/>
+              </w:rPr>
+            </w:pPr>
+            <w:r>
+              <w:rPr>
+                <w:rFonts w:ascii="Times New Roman" w:hAnsi="Times New Roman" w:cs="Times New Roman"/>
+                <w:b/>
+                <w:sz w:val="24"/>
+                <w:szCs w:val="24"/>
+              </w:rPr>
+              <w:t>Name</w:t>
+            </w:r>
+          </w:p>
+        </w:tc>
+        <w:tc>
+          <w:tcPr>
+            <w:tcW w:w="6880" w:type="dxa"/>
+            <w:tcBorders>
+              <w:top w:val="single" w:sz="6" w:space="0" w:color="000000"/>
+              <w:left w:val="single" w:sz="6" w:space="0" w:color="000000"/>
+              <w:bottom w:val="single" w:sz="6" w:space="0" w:color="000000"/>
+              <w:right w:val="single" w:sz="6" w:space="0" w:color="000000"/>
+            </w:tcBorders>
+            <w:tcMar>
+              <w:top w:w="105" w:type="dxa"/>
+              <w:left w:w="105" w:type="dxa"/>
+              <w:bottom w:w="105" w:type="dxa"/>
+              <w:right w:w="105" w:type="dxa"/>
+            </w:tcMar>
+          </w:tcPr>
+          <w:p>
+            <w:pPr>
+              <w:spacing w:after="0" w:line="240" w:lineRule="auto"/>
+              <w:rPr>
+                <w:rFonts w:ascii="Times New Roman" w:hAnsi="Times New Roman" w:cs="Times New Roman"/>
+                <w:sz w:val="24"/>
+                <w:szCs w:val="24"/>
+              </w:rPr>
+            </w:pPr>
+          </w:p>
+        </w:tc>
+      </w:tr>
+      <w:tr>
+        <w:tc>
+          <w:tcPr>
+            <w:tcW w:w="0" w:type="auto"/>
+            <w:tcBorders>
+              <w:top w:val="single" w:sz="6" w:space="0" w:color="000000"/>
+              <w:left w:val="single" w:sz="6" w:space="0" w:color="000000"/>
+              <w:bottom w:val="single" w:sz="6" w:space="0" w:color="000000"/>
+              <w:right w:val="single" w:sz="6" w:space="0" w:color="000000"/>
+            </w:tcBorders>
+            <w:tcMar>
+              <w:top w:w="105" w:type="dxa"/>
+              <w:left w:w="105" w:type="dxa"/>
+              <w:bottom w:w="105" w:type="dxa"/>
+              <w:right w:w="105" w:type="dxa"/>
+            </w:tcMar>
+            <w:hideMark/>
+          </w:tcPr>
+          <w:p>
+            <w:pPr>
+              <w:spacing w:after="0" w:line="240" w:lineRule="auto"/>
+              <w:rPr>
+                <w:rFonts w:ascii="Times New Roman" w:hAnsi="Times New Roman" w:cs="Times New Roman"/>
+                <w:b/>
+                <w:sz w:val="24"/>
+                <w:szCs w:val="24"/>
+              </w:rPr>
+            </w:pPr>
+            <w:r>
+              <w:rPr>
+                <w:rFonts w:ascii="Times New Roman" w:hAnsi="Times New Roman" w:cs="Times New Roman"/>
+                <w:b/>
+                <w:sz w:val="24"/>
+                <w:szCs w:val="24"/>
+              </w:rPr>
+              <w:t>Id Number</w:t>
+            </w:r>
+          </w:p>
+        </w:tc>
+        <w:tc>
+          <w:tcPr>
+            <w:tcW w:w="6880" w:type="dxa"/>
+            <w:tcBorders>
+              <w:top w:val="single" w:sz="6" w:space="0" w:color="000000"/>
+              <w:left w:val="single" w:sz="6" w:space="0" w:color="000000"/>
+              <w:bottom w:val="single" w:sz="6" w:space="0" w:color="000000"/>
+              <w:right w:val="single" w:sz="6" w:space="0" w:color="000000"/>
+            </w:tcBorders>
+            <w:tcMar>
+              <w:top w:w="105" w:type="dxa"/>
+              <w:left w:w="105" w:type="dxa"/>
+              <w:bottom w:w="105" w:type="dxa"/>
+              <w:right w:w="105" w:type="dxa"/>
+            </w:tcMar>
+          </w:tcPr>
+          <w:p>
+            <w:pPr>
+              <w:spacing w:after="0" w:line="240" w:lineRule="auto"/>
+              <w:rPr>
+                <w:rFonts w:ascii="Times New Roman" w:hAnsi="Times New Roman" w:cs="Times New Roman"/>
+                <w:sz w:val="24"/>
+                <w:szCs w:val="24"/>
+              </w:rPr>
+            </w:pPr>
+          </w:p>
+        </w:tc>
+      </w:tr>
+      <w:tr>
+        <w:tc>
+          <w:tcPr>
+            <w:tcW w:w="0" w:type="auto"/>
+            <w:tcBorders>
+              <w:top w:val="single" w:sz="6" w:space="0" w:color="000000"/>
+              <w:left w:val="single" w:sz="6" w:space="0" w:color="000000"/>
+              <w:bottom w:val="single" w:sz="6" w:space="0" w:color="000000"/>
+              <w:right w:val="single" w:sz="6" w:space="0" w:color="000000"/>
+            </w:tcBorders>
+            <w:tcMar>
+              <w:top w:w="105" w:type="dxa"/>
+              <w:left w:w="105" w:type="dxa"/>
+              <w:bottom w:w="105" w:type="dxa"/>
+              <w:right w:w="105" w:type="dxa"/>
+            </w:tcMar>
+            <w:hideMark/>
+          </w:tcPr>
+          <w:p>
+            <w:pPr>
+              <w:spacing w:after="0" w:line="240" w:lineRule="auto"/>
+              <w:rPr>
+                <w:rFonts w:ascii="Times New Roman" w:hAnsi="Times New Roman" w:cs="Times New Roman"/>
+                <w:b/>
+                <w:sz w:val="24"/>
+                <w:szCs w:val="24"/>
+              </w:rPr>
+            </w:pPr>
+            <w:r>
+              <w:rPr>
+                <w:rFonts w:ascii="Times New Roman" w:hAnsi="Times New Roman" w:cs="Times New Roman"/>
+                <w:b/>
+                <w:sz w:val="24"/>
+                <w:szCs w:val="24"/>
+              </w:rPr>
+              <w:t>Goal</w:t>
+            </w:r>
+          </w:p>
+        </w:tc>
+        <w:tc>
+          <w:tcPr>
+            <w:tcW w:w="6880" w:type="dxa"/>
+            <w:tcBorders>
+              <w:top w:val="single" w:sz="6" w:space="0" w:color="000000"/>
+              <w:left w:val="single" w:sz="6" w:space="0" w:color="000000"/>
+              <w:bottom w:val="single" w:sz="6" w:space="0" w:color="000000"/>
+              <w:right w:val="single" w:sz="6" w:space="0" w:color="000000"/>
+            </w:tcBorders>
+            <w:tcMar>
+              <w:top w:w="105" w:type="dxa"/>
+              <w:left w:w="105" w:type="dxa"/>
+              <w:bottom w:w="105" w:type="dxa"/>
+              <w:right w:w="105" w:type="dxa"/>
+            </w:tcMar>
+          </w:tcPr>
+          <w:p>
+            <w:pPr>
+              <w:spacing w:after="0" w:line="240" w:lineRule="auto"/>
+              <w:rPr>
+                <w:rFonts w:ascii="Times New Roman" w:hAnsi="Times New Roman" w:cs="Times New Roman"/>
+                <w:sz w:val="24"/>
+                <w:szCs w:val="24"/>
+              </w:rPr>
+            </w:pPr>
+          </w:p>
+        </w:tc>
+      </w:tr>
+      <w:tr>
+        <w:tc>
+          <w:tcPr>
+            <w:tcW w:w="0" w:type="auto"/>
+            <w:tcBorders>
+              <w:top w:val="single" w:sz="6" w:space="0" w:color="000000"/>
+              <w:left w:val="single" w:sz="6" w:space="0" w:color="000000"/>
+              <w:bottom w:val="single" w:sz="6" w:space="0" w:color="000000"/>
+              <w:right w:val="single" w:sz="6" w:space="0" w:color="000000"/>
+            </w:tcBorders>
+            <w:tcMar>
+              <w:top w:w="105" w:type="dxa"/>
+              <w:left w:w="105" w:type="dxa"/>
+              <w:bottom w:w="105" w:type="dxa"/>
+              <w:right w:w="105" w:type="dxa"/>
+            </w:tcMar>
+            <w:hideMark/>
+          </w:tcPr>
+          <w:p>
+            <w:pPr>
+              <w:spacing w:after="0" w:line="240" w:lineRule="auto"/>
+              <w:rPr>
+                <w:rFonts w:ascii="Times New Roman" w:hAnsi="Times New Roman" w:cs="Times New Roman"/>
+                <w:b/>
+                <w:sz w:val="24"/>
+                <w:szCs w:val="24"/>
+              </w:rPr>
+            </w:pPr>
+            <w:r>
+              <w:rPr>
+                <w:rFonts w:ascii="Times New Roman" w:hAnsi="Times New Roman" w:cs="Times New Roman"/>
+                <w:b/>
+                <w:sz w:val="24"/>
+                <w:szCs w:val="24"/>
+              </w:rPr>
+              <w:t>Scope &amp; Level</w:t>
+            </w:r>
+          </w:p>
+        </w:tc>
+        <w:tc>
+          <w:tcPr>
+            <w:tcW w:w="6880" w:type="dxa"/>
+            <w:tcBorders>
+              <w:top w:val="single" w:sz="6" w:space="0" w:color="000000"/>
+              <w:left w:val="single" w:sz="6" w:space="0" w:color="000000"/>
+              <w:bottom w:val="single" w:sz="6" w:space="0" w:color="000000"/>
+              <w:right w:val="single" w:sz="6" w:space="0" w:color="000000"/>
+            </w:tcBorders>
+            <w:tcMar>
+              <w:top w:w="105" w:type="dxa"/>
+              <w:left w:w="105" w:type="dxa"/>
+              <w:bottom w:w="105" w:type="dxa"/>
+              <w:right w:w="105" w:type="dxa"/>
+            </w:tcMar>
+          </w:tcPr>
+          <w:p>
+            <w:pPr>
+              <w:spacing w:after="0" w:line="240" w:lineRule="auto"/>
+              <w:rPr>
+                <w:rFonts w:ascii="Times New Roman" w:hAnsi="Times New Roman" w:cs="Times New Roman"/>
+                <w:sz w:val="24"/>
+                <w:szCs w:val="24"/>
+              </w:rPr>
+            </w:pPr>
+          </w:p>
+        </w:tc>
+      </w:tr>
+      <w:tr>
+        <w:tc>
+          <w:tcPr>
+            <w:tcW w:w="0" w:type="auto"/>
+            <w:tcBorders>
+              <w:top w:val="single" w:sz="6" w:space="0" w:color="000000"/>
+              <w:left w:val="single" w:sz="6" w:space="0" w:color="000000"/>
+              <w:bottom w:val="single" w:sz="6" w:space="0" w:color="000000"/>
+              <w:right w:val="single" w:sz="6" w:space="0" w:color="000000"/>
+            </w:tcBorders>
+            <w:tcMar>
+              <w:top w:w="105" w:type="dxa"/>
+              <w:left w:w="105" w:type="dxa"/>
+              <w:bottom w:w="105" w:type="dxa"/>
+              <w:right w:w="105" w:type="dxa"/>
+            </w:tcMar>
+            <w:hideMark/>
+          </w:tcPr>
+          <w:p>
+            <w:pPr>
+              <w:spacing w:after="0" w:line="240" w:lineRule="auto"/>
+              <w:rPr>
+                <w:rFonts w:ascii="Times New Roman" w:hAnsi="Times New Roman" w:cs="Times New Roman"/>
+                <w:b/>
+                <w:sz w:val="24"/>
+                <w:szCs w:val="24"/>
+              </w:rPr>
+            </w:pPr>
+            <w:r>
+              <w:rPr>
+                <w:rFonts w:ascii="Times New Roman" w:hAnsi="Times New Roman" w:cs="Times New Roman"/>
+                <w:b/>
+                <w:sz w:val="24"/>
+                <w:szCs w:val="24"/>
+              </w:rPr>
+              <w:t>Pre-Condition</w:t>
+            </w:r>
+          </w:p>
+        </w:tc>
+        <w:tc>
+          <w:tcPr>
+            <w:tcW w:w="6880" w:type="dxa"/>
+            <w:tcBorders>
+              <w:top w:val="single" w:sz="6" w:space="0" w:color="000000"/>
+              <w:left w:val="single" w:sz="6" w:space="0" w:color="000000"/>
+              <w:bottom w:val="single" w:sz="6" w:space="0" w:color="000000"/>
+              <w:right w:val="single" w:sz="6" w:space="0" w:color="000000"/>
+            </w:tcBorders>
+            <w:tcMar>
+              <w:top w:w="105" w:type="dxa"/>
+              <w:left w:w="105" w:type="dxa"/>
+              <w:bottom w:w="105" w:type="dxa"/>
+              <w:right w:w="105" w:type="dxa"/>
+            </w:tcMar>
+          </w:tcPr>
+          <w:p>
+            <w:pPr>
+              <w:spacing w:after="0" w:line="240" w:lineRule="auto"/>
+              <w:rPr>
+                <w:rFonts w:ascii="Times New Roman" w:hAnsi="Times New Roman" w:cs="Times New Roman"/>
+                <w:sz w:val="24"/>
+                <w:szCs w:val="24"/>
+              </w:rPr>
+            </w:pPr>
+          </w:p>
+        </w:tc>
+      </w:tr>
+      <w:tr>
+        <w:tc>
+          <w:tcPr>
+            <w:tcW w:w="0" w:type="auto"/>
+            <w:tcBorders>
+              <w:top w:val="single" w:sz="6" w:space="0" w:color="000000"/>
+              <w:left w:val="single" w:sz="6" w:space="0" w:color="000000"/>
+              <w:bottom w:val="single" w:sz="6" w:space="0" w:color="000000"/>
+              <w:right w:val="single" w:sz="6" w:space="0" w:color="000000"/>
+            </w:tcBorders>
+            <w:tcMar>
+              <w:top w:w="105" w:type="dxa"/>
+              <w:left w:w="105" w:type="dxa"/>
+              <w:bottom w:w="105" w:type="dxa"/>
+              <w:right w:w="105" w:type="dxa"/>
+            </w:tcMar>
+            <w:hideMark/>
+          </w:tcPr>
+          <w:p>
+            <w:pPr>
+              <w:spacing w:after="0" w:line="240" w:lineRule="auto"/>
+              <w:rPr>
+                <w:rFonts w:ascii="Times New Roman" w:hAnsi="Times New Roman" w:cs="Times New Roman"/>
+                <w:b/>
+                <w:sz w:val="24"/>
+                <w:szCs w:val="24"/>
+              </w:rPr>
+            </w:pPr>
+            <w:r>
+              <w:rPr>
+                <w:rFonts w:ascii="Times New Roman" w:hAnsi="Times New Roman" w:cs="Times New Roman"/>
+                <w:b/>
+                <w:sz w:val="24"/>
+                <w:szCs w:val="24"/>
+              </w:rPr>
+              <w:t>Success end condition</w:t>
+            </w:r>
+          </w:p>
+        </w:tc>
+        <w:tc>
+          <w:tcPr>
+            <w:tcW w:w="6880" w:type="dxa"/>
+            <w:tcBorders>
+              <w:top w:val="single" w:sz="6" w:space="0" w:color="000000"/>
+              <w:left w:val="single" w:sz="6" w:space="0" w:color="000000"/>
+              <w:bottom w:val="single" w:sz="6" w:space="0" w:color="000000"/>
+              <w:right w:val="single" w:sz="6" w:space="0" w:color="000000"/>
+            </w:tcBorders>
+            <w:tcMar>
+              <w:top w:w="105" w:type="dxa"/>
+              <w:left w:w="105" w:type="dxa"/>
+              <w:bottom w:w="105" w:type="dxa"/>
+              <w:right w:w="105" w:type="dxa"/>
+            </w:tcMar>
+          </w:tcPr>
+          <w:p>
+            <w:pPr>
+              <w:spacing w:after="0" w:line="240" w:lineRule="auto"/>
+              <w:rPr>
+                <w:rFonts w:ascii="Times New Roman" w:hAnsi="Times New Roman" w:cs="Times New Roman"/>
+                <w:sz w:val="24"/>
+                <w:szCs w:val="24"/>
+              </w:rPr>
+            </w:pPr>
+          </w:p>
+        </w:tc>
+      </w:tr>
+      <w:tr>
+        <w:tc>
+          <w:tcPr>
+            <w:tcW w:w="0" w:type="auto"/>
+            <w:tcBorders>
+              <w:top w:val="single" w:sz="6" w:space="0" w:color="000000"/>
+              <w:left w:val="single" w:sz="6" w:space="0" w:color="000000"/>
+              <w:bottom w:val="single" w:sz="6" w:space="0" w:color="000000"/>
+              <w:right w:val="single" w:sz="6" w:space="0" w:color="000000"/>
+            </w:tcBorders>
+            <w:tcMar>
+              <w:top w:w="105" w:type="dxa"/>
+              <w:left w:w="105" w:type="dxa"/>
+              <w:bottom w:w="105" w:type="dxa"/>
+              <w:right w:w="105" w:type="dxa"/>
+            </w:tcMar>
+            <w:hideMark/>
+          </w:tcPr>
+          <w:p>
+            <w:pPr>
+              <w:spacing w:after="0" w:line="240" w:lineRule="auto"/>
+              <w:rPr>
+                <w:rFonts w:ascii="Times New Roman" w:hAnsi="Times New Roman" w:cs="Times New Roman"/>
+                <w:b/>
+                <w:sz w:val="24"/>
+                <w:szCs w:val="24"/>
+              </w:rPr>
+            </w:pPr>
+            <w:r>
+              <w:rPr>
+                <w:rFonts w:ascii="Times New Roman" w:hAnsi="Times New Roman" w:cs="Times New Roman"/>
+                <w:b/>
+                <w:sz w:val="24"/>
+                <w:szCs w:val="24"/>
+              </w:rPr>
+              <w:t>Failed end condition</w:t>
+            </w:r>
+          </w:p>
+        </w:tc>
+        <w:tc>
+          <w:tcPr>
+            <w:tcW w:w="6880" w:type="dxa"/>
+            <w:tcBorders>
+              <w:top w:val="single" w:sz="6" w:space="0" w:color="000000"/>
+              <w:left w:val="single" w:sz="6" w:space="0" w:color="000000"/>
+              <w:bottom w:val="single" w:sz="6" w:space="0" w:color="000000"/>
+              <w:right w:val="single" w:sz="6" w:space="0" w:color="000000"/>
+            </w:tcBorders>
+            <w:tcMar>
+              <w:top w:w="105" w:type="dxa"/>
+              <w:left w:w="105" w:type="dxa"/>
+              <w:bottom w:w="105" w:type="dxa"/>
+              <w:right w:w="105" w:type="dxa"/>
+            </w:tcMar>
+          </w:tcPr>
+          <w:p>
+            <w:pPr>
+              <w:spacing w:after="0" w:line="240" w:lineRule="auto"/>
+              <w:rPr>
+                <w:rFonts w:ascii="Times New Roman" w:hAnsi="Times New Roman" w:cs="Times New Roman"/>
+                <w:sz w:val="24"/>
+                <w:szCs w:val="24"/>
+              </w:rPr>
+            </w:pPr>
+          </w:p>
+        </w:tc>
+      </w:tr>
+      <w:tr>
+        <w:tc>
+          <w:tcPr>
+            <w:tcW w:w="0" w:type="auto"/>
+            <w:tcBorders>
+              <w:top w:val="single" w:sz="6" w:space="0" w:color="000000"/>
+              <w:left w:val="single" w:sz="6" w:space="0" w:color="000000"/>
+              <w:bottom w:val="single" w:sz="6" w:space="0" w:color="000000"/>
+              <w:right w:val="single" w:sz="6" w:space="0" w:color="000000"/>
+            </w:tcBorders>
+            <w:tcMar>
+              <w:top w:w="105" w:type="dxa"/>
+              <w:left w:w="105" w:type="dxa"/>
+              <w:bottom w:w="105" w:type="dxa"/>
+              <w:right w:w="105" w:type="dxa"/>
+            </w:tcMar>
+            <w:hideMark/>
+          </w:tcPr>
+          <w:p>
+            <w:pPr>
+              <w:spacing w:after="0" w:line="240" w:lineRule="auto"/>
+              <w:rPr>
+                <w:rFonts w:ascii="Times New Roman" w:hAnsi="Times New Roman" w:cs="Times New Roman"/>
+                <w:b/>
+                <w:sz w:val="24"/>
+                <w:szCs w:val="24"/>
+              </w:rPr>
+            </w:pPr>
+            <w:r>
+              <w:rPr>
+                <w:rFonts w:ascii="Times New Roman" w:hAnsi="Times New Roman" w:cs="Times New Roman"/>
+                <w:b/>
+                <w:sz w:val="24"/>
+                <w:szCs w:val="24"/>
+              </w:rPr>
+              <w:t>Actor(s)</w:t>
+            </w:r>
+          </w:p>
+        </w:tc>
+        <w:tc>
+          <w:tcPr>
+            <w:tcW w:w="6880" w:type="dxa"/>
+            <w:tcBorders>
+              <w:top w:val="single" w:sz="6" w:space="0" w:color="000000"/>
+              <w:left w:val="single" w:sz="6" w:space="0" w:color="000000"/>
+              <w:bottom w:val="single" w:sz="6" w:space="0" w:color="000000"/>
+              <w:right w:val="single" w:sz="6" w:space="0" w:color="000000"/>
+            </w:tcBorders>
+            <w:tcMar>
+              <w:top w:w="105" w:type="dxa"/>
+              <w:left w:w="105" w:type="dxa"/>
+              <w:bottom w:w="105" w:type="dxa"/>
+              <w:right w:w="105" w:type="dxa"/>
+            </w:tcMar>
+          </w:tcPr>
+          <w:p>
+            <w:pPr>
+              <w:spacing w:after="0" w:line="240" w:lineRule="auto"/>
+              <w:rPr>
+                <w:rFonts w:ascii="Times New Roman" w:hAnsi="Times New Roman" w:cs="Times New Roman"/>
+                <w:sz w:val="24"/>
+                <w:szCs w:val="24"/>
+              </w:rPr>
+            </w:pPr>
+          </w:p>
+        </w:tc>
+      </w:tr>
+      <w:tr>
+        <w:tc>
+          <w:tcPr>
+            <w:tcW w:w="0" w:type="auto"/>
+            <w:tcBorders>
+              <w:top w:val="single" w:sz="6" w:space="0" w:color="000000"/>
+              <w:left w:val="single" w:sz="6" w:space="0" w:color="000000"/>
+              <w:bottom w:val="single" w:sz="6" w:space="0" w:color="000000"/>
+              <w:right w:val="single" w:sz="6" w:space="0" w:color="000000"/>
+            </w:tcBorders>
+            <w:tcMar>
+              <w:top w:w="105" w:type="dxa"/>
+              <w:left w:w="105" w:type="dxa"/>
+              <w:bottom w:w="105" w:type="dxa"/>
+              <w:right w:w="105" w:type="dxa"/>
+            </w:tcMar>
+            <w:hideMark/>
+          </w:tcPr>
+          <w:p>
+            <w:pPr>
+              <w:spacing w:after="0" w:line="240" w:lineRule="auto"/>
+              <w:rPr>
+                <w:rFonts w:ascii="Times New Roman" w:hAnsi="Times New Roman" w:cs="Times New Roman"/>
+                <w:b/>
+                <w:sz w:val="24"/>
+                <w:szCs w:val="24"/>
+              </w:rPr>
+            </w:pPr>
+            <w:r>
+              <w:rPr>
+                <w:rFonts w:ascii="Times New Roman" w:hAnsi="Times New Roman" w:cs="Times New Roman"/>
+                <w:b/>
+                <w:sz w:val="24"/>
+                <w:szCs w:val="24"/>
+              </w:rPr>
+              <w:t>Brief Description</w:t>
+            </w:r>
+          </w:p>
+        </w:tc>
+        <w:tc>
+          <w:tcPr>
+            <w:tcW w:w="6880" w:type="dxa"/>
+            <w:tcBorders>
+              <w:top w:val="single" w:sz="6" w:space="0" w:color="000000"/>
+              <w:left w:val="single" w:sz="6" w:space="0" w:color="000000"/>
+              <w:bottom w:val="single" w:sz="6" w:space="0" w:color="000000"/>
+              <w:right w:val="single" w:sz="6" w:space="0" w:color="000000"/>
+            </w:tcBorders>
+            <w:tcMar>
+              <w:top w:w="105" w:type="dxa"/>
+              <w:left w:w="105" w:type="dxa"/>
+              <w:bottom w:w="105" w:type="dxa"/>
+              <w:right w:w="105" w:type="dxa"/>
+            </w:tcMar>
+          </w:tcPr>
+          <w:p>
+            <w:pPr>
+              <w:spacing w:after="0" w:line="240" w:lineRule="auto"/>
+              <w:rPr>
+                <w:rFonts w:ascii="Times New Roman" w:hAnsi="Times New Roman" w:cs="Times New Roman"/>
+                <w:sz w:val="24"/>
+                <w:szCs w:val="24"/>
+              </w:rPr>
+            </w:pPr>
+          </w:p>
+        </w:tc>
+      </w:tr>
+      <w:tr>
+        <w:tc>
+          <w:tcPr>
+            <w:tcW w:w="0" w:type="auto"/>
+            <w:tcBorders>
+              <w:top w:val="single" w:sz="6" w:space="0" w:color="000000"/>
+              <w:left w:val="single" w:sz="6" w:space="0" w:color="000000"/>
+              <w:bottom w:val="single" w:sz="6" w:space="0" w:color="000000"/>
+              <w:right w:val="single" w:sz="6" w:space="0" w:color="000000"/>
+            </w:tcBorders>
+            <w:tcMar>
+              <w:top w:w="105" w:type="dxa"/>
+              <w:left w:w="105" w:type="dxa"/>
+              <w:bottom w:w="105" w:type="dxa"/>
+              <w:right w:w="105" w:type="dxa"/>
+            </w:tcMar>
+            <w:hideMark/>
+          </w:tcPr>
+          <w:p>
+            <w:pPr>
+              <w:spacing w:after="0" w:line="240" w:lineRule="auto"/>
+              <w:rPr>
+                <w:rFonts w:ascii="Times New Roman" w:hAnsi="Times New Roman" w:cs="Times New Roman"/>
+                <w:b/>
+                <w:sz w:val="24"/>
+                <w:szCs w:val="24"/>
+              </w:rPr>
+            </w:pPr>
+            <w:r>
+              <w:rPr>
+                <w:rFonts w:ascii="Times New Roman" w:hAnsi="Times New Roman" w:cs="Times New Roman"/>
+                <w:b/>
+                <w:sz w:val="24"/>
+                <w:szCs w:val="24"/>
+              </w:rPr>
+              <w:t>Frequency of use case</w:t>
+            </w:r>
+          </w:p>
+        </w:tc>
+        <w:tc>
+          <w:tcPr>
+            <w:tcW w:w="6880" w:type="dxa"/>
+            <w:tcBorders>
+              <w:top w:val="single" w:sz="6" w:space="0" w:color="000000"/>
+              <w:left w:val="single" w:sz="6" w:space="0" w:color="000000"/>
+              <w:bottom w:val="single" w:sz="6" w:space="0" w:color="000000"/>
+              <w:right w:val="single" w:sz="6" w:space="0" w:color="000000"/>
+            </w:tcBorders>
+            <w:tcMar>
+              <w:top w:w="105" w:type="dxa"/>
+              <w:left w:w="105" w:type="dxa"/>
+              <w:bottom w:w="105" w:type="dxa"/>
+              <w:right w:w="105" w:type="dxa"/>
+            </w:tcMar>
+          </w:tcPr>
+          <w:p>
+            <w:pPr>
+              <w:spacing w:after="0" w:line="240" w:lineRule="auto"/>
+              <w:rPr>
+                <w:rFonts w:ascii="Times New Roman" w:hAnsi="Times New Roman" w:cs="Times New Roman"/>
+                <w:sz w:val="24"/>
+                <w:szCs w:val="24"/>
+              </w:rPr>
+            </w:pPr>
+          </w:p>
+        </w:tc>
+      </w:tr>
+      <w:tr>
+        <w:tc>
+          <w:tcPr>
+            <w:tcW w:w="0" w:type="auto"/>
+            <w:tcBorders>
+              <w:top w:val="single" w:sz="6" w:space="0" w:color="000000"/>
+              <w:left w:val="single" w:sz="6" w:space="0" w:color="000000"/>
+              <w:bottom w:val="single" w:sz="6" w:space="0" w:color="000000"/>
+              <w:right w:val="single" w:sz="6" w:space="0" w:color="000000"/>
+            </w:tcBorders>
+            <w:tcMar>
+              <w:top w:w="105" w:type="dxa"/>
+              <w:left w:w="105" w:type="dxa"/>
+              <w:bottom w:w="105" w:type="dxa"/>
+              <w:right w:w="105" w:type="dxa"/>
+            </w:tcMar>
+            <w:hideMark/>
+          </w:tcPr>
+          <w:p>
+            <w:pPr>
+              <w:spacing w:after="0" w:line="240" w:lineRule="auto"/>
+              <w:rPr>
+                <w:rFonts w:ascii="Times New Roman" w:hAnsi="Times New Roman" w:cs="Times New Roman"/>
+                <w:b/>
+                <w:sz w:val="24"/>
+                <w:szCs w:val="24"/>
+              </w:rPr>
+            </w:pPr>
+            <w:r>
+              <w:rPr>
+                <w:rFonts w:ascii="Times New Roman" w:hAnsi="Times New Roman" w:cs="Times New Roman"/>
+                <w:b/>
+                <w:sz w:val="24"/>
+                <w:szCs w:val="24"/>
+              </w:rPr>
+              <w:t>Level of Risk</w:t>
+            </w:r>
+          </w:p>
+        </w:tc>
+        <w:tc>
+          <w:tcPr>
+            <w:tcW w:w="6880" w:type="dxa"/>
+            <w:tcBorders>
+              <w:top w:val="single" w:sz="6" w:space="0" w:color="000000"/>
+              <w:left w:val="single" w:sz="6" w:space="0" w:color="000000"/>
+              <w:bottom w:val="single" w:sz="6" w:space="0" w:color="000000"/>
+              <w:right w:val="single" w:sz="6" w:space="0" w:color="000000"/>
+            </w:tcBorders>
+            <w:tcMar>
+              <w:top w:w="105" w:type="dxa"/>
+              <w:left w:w="105" w:type="dxa"/>
+              <w:bottom w:w="105" w:type="dxa"/>
+              <w:right w:w="105" w:type="dxa"/>
+            </w:tcMar>
+          </w:tcPr>
+          <w:p>
+            <w:pPr>
+              <w:spacing w:after="0" w:line="240" w:lineRule="auto"/>
+              <w:rPr>
+                <w:rFonts w:ascii="Times New Roman" w:hAnsi="Times New Roman" w:cs="Times New Roman"/>
+                <w:sz w:val="24"/>
+                <w:szCs w:val="24"/>
+              </w:rPr>
+            </w:pPr>
+          </w:p>
+        </w:tc>
+      </w:tr>
+      <w:tr>
+        <w:tc>
+          <w:tcPr>
+            <w:tcW w:w="0" w:type="auto"/>
+            <w:tcBorders>
+              <w:top w:val="single" w:sz="6" w:space="0" w:color="000000"/>
+              <w:left w:val="single" w:sz="6" w:space="0" w:color="000000"/>
+              <w:bottom w:val="single" w:sz="6" w:space="0" w:color="000000"/>
+              <w:right w:val="single" w:sz="6" w:space="0" w:color="000000"/>
+            </w:tcBorders>
+            <w:tcMar>
+              <w:top w:w="105" w:type="dxa"/>
+              <w:left w:w="105" w:type="dxa"/>
+              <w:bottom w:w="105" w:type="dxa"/>
+              <w:right w:w="105" w:type="dxa"/>
+            </w:tcMar>
+            <w:hideMark/>
+          </w:tcPr>
+          <w:p>
+            <w:pPr>
+              <w:spacing w:after="0" w:line="240" w:lineRule="auto"/>
+              <w:rPr>
+                <w:rFonts w:ascii="Times New Roman" w:hAnsi="Times New Roman" w:cs="Times New Roman"/>
+                <w:b/>
+                <w:sz w:val="24"/>
+                <w:szCs w:val="24"/>
+              </w:rPr>
+            </w:pPr>
+            <w:r>
+              <w:rPr>
+                <w:rFonts w:ascii="Times New Roman" w:hAnsi="Times New Roman" w:cs="Times New Roman"/>
+                <w:b/>
+                <w:sz w:val="24"/>
+                <w:szCs w:val="24"/>
+              </w:rPr>
+              <w:t>Priority</w:t>
+            </w:r>
+          </w:p>
+        </w:tc>
+        <w:tc>
+          <w:tcPr>
+            <w:tcW w:w="6880" w:type="dxa"/>
+            <w:tcBorders>
+              <w:top w:val="single" w:sz="6" w:space="0" w:color="000000"/>
+              <w:left w:val="single" w:sz="6" w:space="0" w:color="000000"/>
+              <w:bottom w:val="single" w:sz="6" w:space="0" w:color="000000"/>
+              <w:right w:val="single" w:sz="6" w:space="0" w:color="000000"/>
+            </w:tcBorders>
+            <w:tcMar>
+              <w:top w:w="105" w:type="dxa"/>
+              <w:left w:w="105" w:type="dxa"/>
+              <w:bottom w:w="105" w:type="dxa"/>
+              <w:right w:w="105" w:type="dxa"/>
+            </w:tcMar>
+          </w:tcPr>
+          <w:p>
+            <w:pPr>
+              <w:spacing w:after="0" w:line="240" w:lineRule="auto"/>
+              <w:rPr>
+                <w:rFonts w:ascii="Times New Roman" w:hAnsi="Times New Roman" w:cs="Times New Roman"/>
+                <w:sz w:val="24"/>
+                <w:szCs w:val="24"/>
+              </w:rPr>
+            </w:pPr>
+          </w:p>
+        </w:tc>
+      </w:tr>
+      <w:tr>
+        <w:tc>
+          <w:tcPr>
+            <w:tcW w:w="0" w:type="auto"/>
+            <w:tcBorders>
+              <w:top w:val="single" w:sz="6" w:space="0" w:color="000000"/>
+              <w:left w:val="single" w:sz="6" w:space="0" w:color="000000"/>
+              <w:bottom w:val="single" w:sz="6" w:space="0" w:color="000000"/>
+              <w:right w:val="single" w:sz="6" w:space="0" w:color="000000"/>
+            </w:tcBorders>
+            <w:tcMar>
+              <w:top w:w="105" w:type="dxa"/>
+              <w:left w:w="105" w:type="dxa"/>
+              <w:bottom w:w="105" w:type="dxa"/>
+              <w:right w:w="105" w:type="dxa"/>
+            </w:tcMar>
+            <w:hideMark/>
+          </w:tcPr>
+          <w:p>
+            <w:pPr>
+              <w:spacing w:after="0" w:line="240" w:lineRule="auto"/>
+              <w:rPr>
+                <w:rFonts w:ascii="Times New Roman" w:hAnsi="Times New Roman" w:cs="Times New Roman"/>
+                <w:b/>
+                <w:sz w:val="24"/>
+                <w:szCs w:val="24"/>
+              </w:rPr>
+            </w:pPr>
+            <w:r>
+              <w:rPr>
+                <w:rFonts w:ascii="Times New Roman" w:hAnsi="Times New Roman" w:cs="Times New Roman"/>
+                <w:b/>
+                <w:sz w:val="24"/>
+                <w:szCs w:val="24"/>
+              </w:rPr>
+              <w:t>Stakeholder(s)</w:t>
+            </w:r>
+          </w:p>
+        </w:tc>
+        <w:tc>
+          <w:tcPr>
+            <w:tcW w:w="6880" w:type="dxa"/>
+            <w:tcBorders>
+              <w:top w:val="single" w:sz="6" w:space="0" w:color="000000"/>
+              <w:left w:val="single" w:sz="6" w:space="0" w:color="000000"/>
+              <w:bottom w:val="single" w:sz="6" w:space="0" w:color="000000"/>
+              <w:right w:val="single" w:sz="6" w:space="0" w:color="000000"/>
+            </w:tcBorders>
+            <w:tcMar>
+              <w:top w:w="105" w:type="dxa"/>
+              <w:left w:w="105" w:type="dxa"/>
+              <w:bottom w:w="105" w:type="dxa"/>
+              <w:right w:w="105" w:type="dxa"/>
+            </w:tcMar>
+          </w:tcPr>
+          <w:p>
+            <w:pPr>
+              <w:spacing w:after="0" w:line="240" w:lineRule="auto"/>
+              <w:rPr>
+                <w:rFonts w:ascii="Times New Roman" w:hAnsi="Times New Roman" w:cs="Times New Roman"/>
+                <w:sz w:val="24"/>
+                <w:szCs w:val="24"/>
+              </w:rPr>
+            </w:pPr>
+          </w:p>
+        </w:tc>
+      </w:tr>
+      <w:tr>
+        <w:tc>
+          <w:tcPr>
+            <w:tcW w:w="0" w:type="auto"/>
+            <w:tcBorders>
+              <w:top w:val="single" w:sz="6" w:space="0" w:color="000000"/>
+              <w:left w:val="single" w:sz="6" w:space="0" w:color="000000"/>
+              <w:bottom w:val="single" w:sz="6" w:space="0" w:color="000000"/>
+              <w:right w:val="single" w:sz="6" w:space="0" w:color="000000"/>
+            </w:tcBorders>
+            <w:tcMar>
+              <w:top w:w="105" w:type="dxa"/>
+              <w:left w:w="105" w:type="dxa"/>
+              <w:bottom w:w="105" w:type="dxa"/>
+              <w:right w:w="105" w:type="dxa"/>
+            </w:tcMar>
+            <w:hideMark/>
+          </w:tcPr>
+          <w:p>
+            <w:pPr>
+              <w:spacing w:after="0" w:line="240" w:lineRule="auto"/>
+              <w:rPr>
+                <w:rFonts w:ascii="Times New Roman" w:hAnsi="Times New Roman" w:cs="Times New Roman"/>
+                <w:b/>
+                <w:sz w:val="24"/>
+                <w:szCs w:val="24"/>
+              </w:rPr>
+            </w:pPr>
+            <w:r>
+              <w:rPr>
+                <w:rFonts w:ascii="Times New Roman" w:hAnsi="Times New Roman" w:cs="Times New Roman"/>
+                <w:b/>
+                <w:sz w:val="24"/>
+                <w:szCs w:val="24"/>
+              </w:rPr>
+              <w:t>Trigger(s)</w:t>
+            </w:r>
+          </w:p>
+        </w:tc>
+        <w:tc>
+          <w:tcPr>
+            <w:tcW w:w="6880" w:type="dxa"/>
+            <w:tcBorders>
+              <w:top w:val="single" w:sz="6" w:space="0" w:color="000000"/>
+              <w:left w:val="single" w:sz="6" w:space="0" w:color="000000"/>
+              <w:bottom w:val="single" w:sz="6" w:space="0" w:color="000000"/>
+              <w:right w:val="single" w:sz="6" w:space="0" w:color="000000"/>
+            </w:tcBorders>
+            <w:tcMar>
+              <w:top w:w="105" w:type="dxa"/>
+              <w:left w:w="105" w:type="dxa"/>
+              <w:bottom w:w="105" w:type="dxa"/>
+              <w:right w:w="105" w:type="dxa"/>
+            </w:tcMar>
+          </w:tcPr>
+          <w:p>
+            <w:pPr>
+              <w:spacing w:after="0" w:line="240" w:lineRule="auto"/>
+              <w:rPr>
+                <w:rFonts w:ascii="Times New Roman" w:hAnsi="Times New Roman" w:cs="Times New Roman"/>
+                <w:sz w:val="24"/>
+                <w:szCs w:val="24"/>
+              </w:rPr>
+            </w:pPr>
+          </w:p>
+        </w:tc>
+      </w:tr>
+      <w:tr>
+        <w:tc>
+          <w:tcPr>
+            <w:tcW w:w="0" w:type="auto"/>
+            <w:tcBorders>
+              <w:top w:val="single" w:sz="6" w:space="0" w:color="000000"/>
+              <w:left w:val="single" w:sz="6" w:space="0" w:color="000000"/>
+              <w:bottom w:val="single" w:sz="6" w:space="0" w:color="000000"/>
+              <w:right w:val="single" w:sz="6" w:space="0" w:color="000000"/>
+            </w:tcBorders>
+            <w:tcMar>
+              <w:top w:w="105" w:type="dxa"/>
+              <w:left w:w="105" w:type="dxa"/>
+              <w:bottom w:w="105" w:type="dxa"/>
+              <w:right w:w="105" w:type="dxa"/>
+            </w:tcMar>
+            <w:hideMark/>
+          </w:tcPr>
+          <w:p>
+            <w:pPr>
+              <w:spacing w:after="0" w:line="240" w:lineRule="auto"/>
+              <w:rPr>
+                <w:rFonts w:ascii="Times New Roman" w:hAnsi="Times New Roman" w:cs="Times New Roman"/>
+                <w:b/>
+                <w:sz w:val="24"/>
+                <w:szCs w:val="24"/>
+              </w:rPr>
+            </w:pPr>
+            <w:r>
+              <w:rPr>
+                <w:rFonts w:ascii="Times New Roman" w:hAnsi="Times New Roman" w:cs="Times New Roman"/>
+                <w:b/>
+                <w:sz w:val="24"/>
+                <w:szCs w:val="24"/>
+              </w:rPr>
+              <w:t>Normal Flow</w:t>
+            </w:r>
+          </w:p>
+        </w:tc>
+        <w:tc>
+          <w:tcPr>
+            <w:tcW w:w="6880" w:type="dxa"/>
+            <w:tcBorders>
+              <w:top w:val="single" w:sz="6" w:space="0" w:color="000000"/>
+              <w:left w:val="single" w:sz="6" w:space="0" w:color="000000"/>
+              <w:bottom w:val="single" w:sz="6" w:space="0" w:color="000000"/>
+              <w:right w:val="single" w:sz="6" w:space="0" w:color="000000"/>
+            </w:tcBorders>
+            <w:tcMar>
+              <w:top w:w="105" w:type="dxa"/>
+              <w:left w:w="105" w:type="dxa"/>
+              <w:bottom w:w="105" w:type="dxa"/>
+              <w:right w:w="105" w:type="dxa"/>
+            </w:tcMar>
+          </w:tcPr>
+          <w:p>
+            <w:pPr>
+              <w:spacing w:after="0" w:line="240" w:lineRule="auto"/>
+            </w:pPr>
+          </w:p>
+        </w:tc>
+      </w:tr>
+      <w:tr>
+        <w:tc>
+          <w:tcPr>
+            <w:tcW w:w="0" w:type="auto"/>
+            <w:tcBorders>
+              <w:top w:val="single" w:sz="6" w:space="0" w:color="000000"/>
+              <w:left w:val="single" w:sz="6" w:space="0" w:color="000000"/>
+              <w:bottom w:val="single" w:sz="6" w:space="0" w:color="000000"/>
+              <w:right w:val="single" w:sz="6" w:space="0" w:color="000000"/>
+            </w:tcBorders>
+            <w:tcMar>
+              <w:top w:w="105" w:type="dxa"/>
+              <w:left w:w="105" w:type="dxa"/>
+              <w:bottom w:w="105" w:type="dxa"/>
+              <w:right w:w="105" w:type="dxa"/>
+            </w:tcMar>
+            <w:hideMark/>
+          </w:tcPr>
+          <w:p>
+            <w:pPr>
+              <w:spacing w:after="0" w:line="240" w:lineRule="auto"/>
+              <w:rPr>
+                <w:rFonts w:ascii="Times New Roman" w:hAnsi="Times New Roman" w:cs="Times New Roman"/>
+                <w:b/>
+                <w:sz w:val="24"/>
+                <w:szCs w:val="24"/>
+              </w:rPr>
+            </w:pPr>
+            <w:r>
+              <w:rPr>
+                <w:rFonts w:ascii="Times New Roman" w:hAnsi="Times New Roman" w:cs="Times New Roman"/>
+                <w:b/>
+                <w:sz w:val="24"/>
+                <w:szCs w:val="24"/>
+              </w:rPr>
+              <w:t>Include</w:t>
+            </w:r>
+          </w:p>
+        </w:tc>
+        <w:tc>
+          <w:tcPr>
+            <w:tcW w:w="6880" w:type="dxa"/>
+            <w:tcBorders>
+              <w:top w:val="single" w:sz="6" w:space="0" w:color="000000"/>
+              <w:left w:val="single" w:sz="6" w:space="0" w:color="000000"/>
+              <w:bottom w:val="single" w:sz="6" w:space="0" w:color="000000"/>
+              <w:right w:val="single" w:sz="6" w:space="0" w:color="000000"/>
+            </w:tcBorders>
+            <w:tcMar>
+              <w:top w:w="105" w:type="dxa"/>
+              <w:left w:w="105" w:type="dxa"/>
+              <w:bottom w:w="105" w:type="dxa"/>
+              <w:right w:w="105" w:type="dxa"/>
+            </w:tcMar>
+          </w:tcPr>
+          <w:p>
+            <w:pPr>
+              <w:spacing w:after="0" w:line="240" w:lineRule="auto"/>
+              <w:rPr>
+                <w:rFonts w:ascii="Times New Roman" w:hAnsi="Times New Roman" w:cs="Times New Roman"/>
+                <w:sz w:val="24"/>
+                <w:szCs w:val="24"/>
+              </w:rPr>
+            </w:pPr>
+          </w:p>
+        </w:tc>
+      </w:tr>
+      <w:tr>
+        <w:tc>
+          <w:tcPr>
+            <w:tcW w:w="0" w:type="auto"/>
+            <w:tcBorders>
+              <w:top w:val="single" w:sz="6" w:space="0" w:color="000000"/>
+              <w:left w:val="single" w:sz="6" w:space="0" w:color="000000"/>
+              <w:bottom w:val="single" w:sz="6" w:space="0" w:color="000000"/>
+              <w:right w:val="single" w:sz="6" w:space="0" w:color="000000"/>
+            </w:tcBorders>
+            <w:tcMar>
+              <w:top w:w="105" w:type="dxa"/>
+              <w:left w:w="105" w:type="dxa"/>
+              <w:bottom w:w="105" w:type="dxa"/>
+              <w:right w:w="105" w:type="dxa"/>
+            </w:tcMar>
+            <w:hideMark/>
+          </w:tcPr>
+          <w:p>
+            <w:pPr>
+              <w:spacing w:after="0" w:line="240" w:lineRule="auto"/>
+              <w:rPr>
+                <w:rFonts w:ascii="Times New Roman" w:hAnsi="Times New Roman" w:cs="Times New Roman"/>
+                <w:b/>
+                <w:sz w:val="24"/>
+                <w:szCs w:val="24"/>
+              </w:rPr>
+            </w:pPr>
+            <w:r>
+              <w:rPr>
+                <w:rFonts w:ascii="Times New Roman" w:hAnsi="Times New Roman" w:cs="Times New Roman"/>
+                <w:b/>
+                <w:sz w:val="24"/>
+                <w:szCs w:val="24"/>
+              </w:rPr>
+              <w:t>Extends</w:t>
+            </w:r>
+          </w:p>
+        </w:tc>
+        <w:tc>
+          <w:tcPr>
+            <w:tcW w:w="6880" w:type="dxa"/>
+            <w:tcBorders>
+              <w:top w:val="single" w:sz="6" w:space="0" w:color="000000"/>
+              <w:left w:val="single" w:sz="6" w:space="0" w:color="000000"/>
+              <w:bottom w:val="single" w:sz="6" w:space="0" w:color="000000"/>
+              <w:right w:val="single" w:sz="6" w:space="0" w:color="000000"/>
+            </w:tcBorders>
+            <w:tcMar>
+              <w:top w:w="105" w:type="dxa"/>
+              <w:left w:w="105" w:type="dxa"/>
+              <w:bottom w:w="105" w:type="dxa"/>
+              <w:right w:w="105" w:type="dxa"/>
+            </w:tcMar>
+          </w:tcPr>
+          <w:p>
+            <w:pPr>
+              <w:spacing w:after="0" w:line="240" w:lineRule="auto"/>
+              <w:rPr>
+                <w:rFonts w:ascii="Times New Roman" w:hAnsi="Times New Roman" w:cs="Times New Roman"/>
+                <w:sz w:val="24"/>
+                <w:szCs w:val="24"/>
+              </w:rPr>
+            </w:pPr>
+          </w:p>
+        </w:tc>
+      </w:tr>
+    </w:tbl>
     <w:p>
       <w:pPr>
         <w:pStyle w:val="Heading1"/>
       </w:pPr>
-      <w:bookmarkStart w:id="4" w:name="_Toc387186240"/>
+      <w:bookmarkStart w:id="4" w:name="_Toc387357033"/>
       <w:r>
         <w:lastRenderedPageBreak/>
         <w:t>Deliverable 2</w:t>
@@ -5669,7 +6956,7 @@
       <w:pPr>
         <w:pStyle w:val="Heading2"/>
       </w:pPr>
-      <w:bookmarkStart w:id="5" w:name="_Toc387186241"/>
+      <w:bookmarkStart w:id="5" w:name="_Toc387357034"/>
       <w:r>
         <w:t>Functional Requirements</w:t>
       </w:r>
@@ -5725,29 +7012,29 @@
       <w:r>
         <w:t>downstream</w:t>
       </w:r>
-      <w:bookmarkStart w:id="6" w:name="_GoBack"/>
-      <w:bookmarkEnd w:id="6"/>
       <w:r>
         <w:t xml:space="preserve"> for power and movement</w:t>
       </w:r>
     </w:p>
     <w:p/>
+    <w:p/>
+    <w:p/>
+    <w:p/>
     <w:p>
       <w:pPr>
         <w:pStyle w:val="Heading2"/>
       </w:pPr>
-      <w:bookmarkStart w:id="7" w:name="_Toc387186242"/>
+      <w:bookmarkStart w:id="6" w:name="_Toc387357035"/>
       <w:r>
         <w:t>Non-functional Requirements</w:t>
       </w:r>
-      <w:bookmarkEnd w:id="7"/>
+      <w:bookmarkEnd w:id="6"/>
     </w:p>
     <w:p>
       <w:r>
         <w:t>Should be defined in terms of metrics (Actual value).</w:t>
       </w:r>
     </w:p>
-    <w:p/>
     <w:p>
       <w:pPr>
         <w:pStyle w:val="ListParagraph"/>
@@ -5916,22 +7203,22 @@
       <w:pPr>
         <w:pStyle w:val="Heading1"/>
       </w:pPr>
-      <w:bookmarkStart w:id="8" w:name="_Toc387186243"/>
+      <w:bookmarkStart w:id="7" w:name="_Toc387357036"/>
       <w:r>
         <w:lastRenderedPageBreak/>
         <w:t>Deliverable 3</w:t>
       </w:r>
-      <w:bookmarkEnd w:id="8"/>
+      <w:bookmarkEnd w:id="7"/>
     </w:p>
     <w:p>
       <w:pPr>
         <w:pStyle w:val="Heading2"/>
       </w:pPr>
-      <w:bookmarkStart w:id="9" w:name="_Toc387186244"/>
+      <w:bookmarkStart w:id="8" w:name="_Toc387357037"/>
       <w:r>
         <w:t>State Diagram</w:t>
       </w:r>
-      <w:bookmarkEnd w:id="9"/>
+      <w:bookmarkEnd w:id="8"/>
     </w:p>
     <w:p/>
     <w:p/>
@@ -5941,23 +7228,26 @@
       <w:pPr>
         <w:pStyle w:val="Heading2"/>
       </w:pPr>
-      <w:bookmarkStart w:id="10" w:name="_Toc387186245"/>
+      <w:bookmarkStart w:id="9" w:name="_Toc387357038"/>
       <w:r>
         <w:t>Sequence Diagram</w:t>
       </w:r>
-      <w:bookmarkEnd w:id="10"/>
+      <w:bookmarkEnd w:id="9"/>
     </w:p>
     <w:p/>
     <w:p/>
     <w:p/>
-    <w:p/>
+    <w:p>
+      <w:bookmarkStart w:id="10" w:name="_GoBack"/>
+      <w:bookmarkEnd w:id="10"/>
+    </w:p>
     <w:p/>
     <w:p/>
     <w:p>
       <w:pPr>
         <w:pStyle w:val="Heading2"/>
       </w:pPr>
-      <w:bookmarkStart w:id="11" w:name="_Toc387186246"/>
+      <w:bookmarkStart w:id="11" w:name="_Toc387357039"/>
       <w:r>
         <w:t>Diagram 3</w:t>
       </w:r>
@@ -5970,7 +7260,7 @@
       <w:pPr>
         <w:pStyle w:val="Heading2"/>
       </w:pPr>
-      <w:bookmarkStart w:id="12" w:name="_Toc387186247"/>
+      <w:bookmarkStart w:id="12" w:name="_Toc387357040"/>
       <w:r>
         <w:t>Diagram 4</w:t>
       </w:r>
@@ -5994,7 +7284,7 @@
       <w:pPr>
         <w:pStyle w:val="Heading1"/>
       </w:pPr>
-      <w:bookmarkStart w:id="13" w:name="_Toc387186248"/>
+      <w:bookmarkStart w:id="13" w:name="_Toc387357041"/>
       <w:r>
         <w:lastRenderedPageBreak/>
         <w:t>Deliverable 4</w:t>
@@ -6005,7 +7295,7 @@
       <w:pPr>
         <w:pStyle w:val="Heading2"/>
       </w:pPr>
-      <w:bookmarkStart w:id="14" w:name="_Toc387186249"/>
+      <w:bookmarkStart w:id="14" w:name="_Toc387357042"/>
       <w:r>
         <w:t>Real Time System Code</w:t>
       </w:r>
@@ -6032,7 +7322,7 @@
           <w:tab w:val="left" w:pos="6192"/>
         </w:tabs>
       </w:pPr>
-      <w:bookmarkStart w:id="15" w:name="_Toc387186250"/>
+      <w:bookmarkStart w:id="15" w:name="_Toc387357043"/>
       <w:r>
         <w:lastRenderedPageBreak/>
         <w:t>Deliverable 5</w:t>
@@ -6046,14 +7336,881 @@
       <w:pPr>
         <w:pStyle w:val="Heading2"/>
       </w:pPr>
-      <w:bookmarkStart w:id="16" w:name="_Toc387186251"/>
+      <w:bookmarkStart w:id="16" w:name="_Toc387357044"/>
       <w:r>
         <w:t>Test Cases</w:t>
       </w:r>
       <w:bookmarkEnd w:id="16"/>
     </w:p>
+    <w:p/>
+    <w:p>
+      <w:r>
+        <w:t>Possible example test case from SQE</w:t>
+      </w:r>
+    </w:p>
+    <w:p>
+      <w:r>
+        <w:t>Test Case</w:t>
+      </w:r>
+    </w:p>
+    <w:tbl>
+      <w:tblPr>
+        <w:tblStyle w:val="TableGrid"/>
+        <w:tblW w:w="0" w:type="auto"/>
+        <w:tblLook w:val="04A0" w:firstRow="1" w:lastRow="0" w:firstColumn="1" w:lastColumn="0" w:noHBand="0" w:noVBand="1"/>
+      </w:tblPr>
+      <w:tblGrid>
+        <w:gridCol w:w="2934"/>
+        <w:gridCol w:w="6082"/>
+      </w:tblGrid>
+      <w:tr>
+        <w:tc>
+          <w:tcPr>
+            <w:tcW w:w="2972" w:type="dxa"/>
+          </w:tcPr>
+          <w:p>
+            <w:pPr>
+              <w:spacing w:before="100" w:beforeAutospacing="1" w:after="100" w:afterAutospacing="1"/>
+              <w:rPr>
+                <w:rFonts w:ascii="Times New Roman" w:eastAsia="Times New Roman" w:hAnsi="Times New Roman" w:cs="Times New Roman"/>
+                <w:sz w:val="24"/>
+                <w:szCs w:val="24"/>
+              </w:rPr>
+            </w:pPr>
+            <w:r>
+              <w:rPr>
+                <w:rFonts w:ascii="Times New Roman" w:eastAsia="Times New Roman" w:hAnsi="Times New Roman" w:cs="Times New Roman"/>
+                <w:b/>
+                <w:bCs/>
+                <w:sz w:val="24"/>
+                <w:szCs w:val="24"/>
+              </w:rPr>
+              <w:t>Title</w:t>
+            </w:r>
+            <w:r>
+              <w:rPr>
+                <w:rFonts w:ascii="Times New Roman" w:eastAsia="Times New Roman" w:hAnsi="Times New Roman" w:cs="Times New Roman"/>
+                <w:sz w:val="24"/>
+                <w:szCs w:val="24"/>
+              </w:rPr>
+              <w:t xml:space="preserve">: </w:t>
+            </w:r>
+          </w:p>
+        </w:tc>
+        <w:tc>
+          <w:tcPr>
+            <w:tcW w:w="6378" w:type="dxa"/>
+          </w:tcPr>
+          <w:p/>
+        </w:tc>
+      </w:tr>
+      <w:tr>
+        <w:tc>
+          <w:tcPr>
+            <w:tcW w:w="2972" w:type="dxa"/>
+          </w:tcPr>
+          <w:p>
+            <w:pPr>
+              <w:spacing w:before="100" w:beforeAutospacing="1" w:after="100" w:afterAutospacing="1"/>
+              <w:rPr>
+                <w:rFonts w:ascii="Times New Roman" w:eastAsia="Times New Roman" w:hAnsi="Times New Roman" w:cs="Times New Roman"/>
+                <w:sz w:val="24"/>
+                <w:szCs w:val="24"/>
+              </w:rPr>
+            </w:pPr>
+            <w:r>
+              <w:rPr>
+                <w:rFonts w:ascii="Times New Roman" w:eastAsia="Times New Roman" w:hAnsi="Times New Roman" w:cs="Times New Roman"/>
+                <w:b/>
+                <w:bCs/>
+                <w:sz w:val="24"/>
+                <w:szCs w:val="24"/>
+              </w:rPr>
+              <w:t>Type of test</w:t>
+            </w:r>
+            <w:r>
+              <w:rPr>
+                <w:rFonts w:ascii="Times New Roman" w:eastAsia="Times New Roman" w:hAnsi="Times New Roman" w:cs="Times New Roman"/>
+                <w:sz w:val="24"/>
+                <w:szCs w:val="24"/>
+              </w:rPr>
+              <w:t xml:space="preserve">: </w:t>
+            </w:r>
+          </w:p>
+        </w:tc>
+        <w:tc>
+          <w:tcPr>
+            <w:tcW w:w="6378" w:type="dxa"/>
+          </w:tcPr>
+          <w:p/>
+        </w:tc>
+      </w:tr>
+      <w:tr>
+        <w:tc>
+          <w:tcPr>
+            <w:tcW w:w="2972" w:type="dxa"/>
+          </w:tcPr>
+          <w:p>
+            <w:pPr>
+              <w:spacing w:before="100" w:beforeAutospacing="1" w:after="100" w:afterAutospacing="1"/>
+              <w:rPr>
+                <w:rFonts w:ascii="Times New Roman" w:eastAsia="Times New Roman" w:hAnsi="Times New Roman" w:cs="Times New Roman"/>
+                <w:sz w:val="24"/>
+                <w:szCs w:val="24"/>
+              </w:rPr>
+            </w:pPr>
+            <w:r>
+              <w:rPr>
+                <w:rFonts w:ascii="Times New Roman" w:eastAsia="Times New Roman" w:hAnsi="Times New Roman" w:cs="Times New Roman"/>
+                <w:b/>
+                <w:bCs/>
+                <w:sz w:val="24"/>
+                <w:szCs w:val="24"/>
+              </w:rPr>
+              <w:t>Purpose</w:t>
+            </w:r>
+            <w:r>
+              <w:rPr>
+                <w:rFonts w:ascii="Times New Roman" w:eastAsia="Times New Roman" w:hAnsi="Times New Roman" w:cs="Times New Roman"/>
+                <w:sz w:val="24"/>
+                <w:szCs w:val="24"/>
+              </w:rPr>
+              <w:t xml:space="preserve">: </w:t>
+            </w:r>
+          </w:p>
+        </w:tc>
+        <w:tc>
+          <w:tcPr>
+            <w:tcW w:w="6378" w:type="dxa"/>
+          </w:tcPr>
+          <w:p/>
+        </w:tc>
+      </w:tr>
+      <w:tr>
+        <w:tc>
+          <w:tcPr>
+            <w:tcW w:w="2972" w:type="dxa"/>
+          </w:tcPr>
+          <w:p>
+            <w:pPr>
+              <w:spacing w:before="100" w:beforeAutospacing="1" w:after="100" w:afterAutospacing="1"/>
+              <w:rPr>
+                <w:rFonts w:ascii="Times New Roman" w:eastAsia="Times New Roman" w:hAnsi="Times New Roman" w:cs="Times New Roman"/>
+                <w:sz w:val="24"/>
+                <w:szCs w:val="24"/>
+              </w:rPr>
+            </w:pPr>
+            <w:r>
+              <w:rPr>
+                <w:rFonts w:ascii="Times New Roman" w:eastAsia="Times New Roman" w:hAnsi="Times New Roman" w:cs="Times New Roman"/>
+                <w:b/>
+                <w:bCs/>
+                <w:sz w:val="24"/>
+                <w:szCs w:val="24"/>
+              </w:rPr>
+              <w:t>Prerequisite</w:t>
+            </w:r>
+            <w:r>
+              <w:rPr>
+                <w:rFonts w:ascii="Times New Roman" w:eastAsia="Times New Roman" w:hAnsi="Times New Roman" w:cs="Times New Roman"/>
+                <w:sz w:val="24"/>
+                <w:szCs w:val="24"/>
+              </w:rPr>
+              <w:t xml:space="preserve">: </w:t>
+            </w:r>
+          </w:p>
+        </w:tc>
+        <w:tc>
+          <w:tcPr>
+            <w:tcW w:w="6378" w:type="dxa"/>
+          </w:tcPr>
+          <w:p/>
+        </w:tc>
+      </w:tr>
+      <w:tr>
+        <w:tc>
+          <w:tcPr>
+            <w:tcW w:w="2972" w:type="dxa"/>
+          </w:tcPr>
+          <w:p>
+            <w:pPr>
+              <w:spacing w:before="100" w:beforeAutospacing="1" w:after="100" w:afterAutospacing="1"/>
+              <w:rPr>
+                <w:rFonts w:ascii="Times New Roman" w:eastAsia="Times New Roman" w:hAnsi="Times New Roman" w:cs="Times New Roman"/>
+                <w:sz w:val="24"/>
+                <w:szCs w:val="24"/>
+              </w:rPr>
+            </w:pPr>
+            <w:r>
+              <w:rPr>
+                <w:rFonts w:ascii="Times New Roman" w:eastAsia="Times New Roman" w:hAnsi="Times New Roman" w:cs="Times New Roman"/>
+                <w:b/>
+                <w:bCs/>
+                <w:sz w:val="24"/>
+                <w:szCs w:val="24"/>
+              </w:rPr>
+              <w:t>Input data/Entry criteria</w:t>
+            </w:r>
+            <w:r>
+              <w:rPr>
+                <w:rFonts w:ascii="Times New Roman" w:eastAsia="Times New Roman" w:hAnsi="Times New Roman" w:cs="Times New Roman"/>
+                <w:sz w:val="24"/>
+                <w:szCs w:val="24"/>
+              </w:rPr>
+              <w:t>:</w:t>
+            </w:r>
+          </w:p>
+        </w:tc>
+        <w:tc>
+          <w:tcPr>
+            <w:tcW w:w="6378" w:type="dxa"/>
+          </w:tcPr>
+          <w:p/>
+        </w:tc>
+      </w:tr>
+      <w:tr>
+        <w:tc>
+          <w:tcPr>
+            <w:tcW w:w="2972" w:type="dxa"/>
+          </w:tcPr>
+          <w:p>
+            <w:pPr>
+              <w:spacing w:before="100" w:beforeAutospacing="1" w:after="100" w:afterAutospacing="1"/>
+              <w:rPr>
+                <w:rFonts w:ascii="Times New Roman" w:eastAsia="Times New Roman" w:hAnsi="Times New Roman" w:cs="Times New Roman"/>
+                <w:sz w:val="24"/>
+                <w:szCs w:val="24"/>
+              </w:rPr>
+            </w:pPr>
+            <w:r>
+              <w:rPr>
+                <w:rFonts w:ascii="Times New Roman" w:eastAsia="Times New Roman" w:hAnsi="Times New Roman" w:cs="Times New Roman"/>
+                <w:b/>
+                <w:bCs/>
+                <w:sz w:val="24"/>
+                <w:szCs w:val="24"/>
+              </w:rPr>
+              <w:t>Steps</w:t>
+            </w:r>
+            <w:r>
+              <w:rPr>
+                <w:rFonts w:ascii="Times New Roman" w:eastAsia="Times New Roman" w:hAnsi="Times New Roman" w:cs="Times New Roman"/>
+                <w:sz w:val="24"/>
+                <w:szCs w:val="24"/>
+              </w:rPr>
+              <w:t>:</w:t>
+            </w:r>
+          </w:p>
+        </w:tc>
+        <w:tc>
+          <w:tcPr>
+            <w:tcW w:w="6378" w:type="dxa"/>
+          </w:tcPr>
+          <w:p/>
+        </w:tc>
+      </w:tr>
+      <w:tr>
+        <w:tc>
+          <w:tcPr>
+            <w:tcW w:w="2972" w:type="dxa"/>
+          </w:tcPr>
+          <w:p>
+            <w:pPr>
+              <w:spacing w:before="100" w:beforeAutospacing="1" w:after="100" w:afterAutospacing="1"/>
+              <w:rPr>
+                <w:rFonts w:ascii="Times New Roman" w:eastAsia="Times New Roman" w:hAnsi="Times New Roman" w:cs="Times New Roman"/>
+                <w:sz w:val="24"/>
+                <w:szCs w:val="24"/>
+              </w:rPr>
+            </w:pPr>
+            <w:r>
+              <w:rPr>
+                <w:rFonts w:ascii="Times New Roman" w:eastAsia="Times New Roman" w:hAnsi="Times New Roman" w:cs="Times New Roman"/>
+                <w:b/>
+                <w:bCs/>
+                <w:sz w:val="24"/>
+                <w:szCs w:val="24"/>
+              </w:rPr>
+              <w:t>Output</w:t>
+            </w:r>
+            <w:r>
+              <w:rPr>
+                <w:rFonts w:ascii="Times New Roman" w:eastAsia="Times New Roman" w:hAnsi="Times New Roman" w:cs="Times New Roman"/>
+                <w:sz w:val="24"/>
+                <w:szCs w:val="24"/>
+              </w:rPr>
+              <w:t>:</w:t>
+            </w:r>
+          </w:p>
+        </w:tc>
+        <w:tc>
+          <w:tcPr>
+            <w:tcW w:w="6378" w:type="dxa"/>
+          </w:tcPr>
+          <w:p/>
+        </w:tc>
+      </w:tr>
+      <w:tr>
+        <w:tc>
+          <w:tcPr>
+            <w:tcW w:w="2972" w:type="dxa"/>
+          </w:tcPr>
+          <w:p>
+            <w:pPr>
+              <w:spacing w:before="100" w:beforeAutospacing="1" w:after="100" w:afterAutospacing="1"/>
+              <w:rPr>
+                <w:rFonts w:ascii="Times New Roman" w:eastAsia="Times New Roman" w:hAnsi="Times New Roman" w:cs="Times New Roman"/>
+                <w:sz w:val="24"/>
+                <w:szCs w:val="24"/>
+              </w:rPr>
+            </w:pPr>
+            <w:r>
+              <w:rPr>
+                <w:rFonts w:ascii="Times New Roman" w:eastAsia="Times New Roman" w:hAnsi="Times New Roman" w:cs="Times New Roman"/>
+                <w:b/>
+                <w:bCs/>
+                <w:sz w:val="24"/>
+                <w:szCs w:val="24"/>
+              </w:rPr>
+              <w:t>Exit criteria</w:t>
+            </w:r>
+            <w:r>
+              <w:rPr>
+                <w:rFonts w:ascii="Times New Roman" w:eastAsia="Times New Roman" w:hAnsi="Times New Roman" w:cs="Times New Roman"/>
+                <w:sz w:val="24"/>
+                <w:szCs w:val="24"/>
+              </w:rPr>
+              <w:t xml:space="preserve">: </w:t>
+            </w:r>
+          </w:p>
+        </w:tc>
+        <w:tc>
+          <w:tcPr>
+            <w:tcW w:w="6378" w:type="dxa"/>
+          </w:tcPr>
+          <w:p/>
+        </w:tc>
+      </w:tr>
+      <w:tr>
+        <w:tc>
+          <w:tcPr>
+            <w:tcW w:w="2972" w:type="dxa"/>
+          </w:tcPr>
+          <w:p>
+            <w:pPr>
+              <w:spacing w:before="100" w:beforeAutospacing="1" w:after="100" w:afterAutospacing="1"/>
+              <w:rPr>
+                <w:rFonts w:ascii="Times New Roman" w:eastAsia="Times New Roman" w:hAnsi="Times New Roman" w:cs="Times New Roman"/>
+                <w:sz w:val="24"/>
+                <w:szCs w:val="24"/>
+              </w:rPr>
+            </w:pPr>
+            <w:r>
+              <w:rPr>
+                <w:rFonts w:ascii="Times New Roman" w:eastAsia="Times New Roman" w:hAnsi="Times New Roman" w:cs="Times New Roman"/>
+                <w:b/>
+                <w:bCs/>
+                <w:sz w:val="24"/>
+                <w:szCs w:val="24"/>
+              </w:rPr>
+              <w:t>Recommendations</w:t>
+            </w:r>
+            <w:r>
+              <w:rPr>
+                <w:rFonts w:ascii="Times New Roman" w:eastAsia="Times New Roman" w:hAnsi="Times New Roman" w:cs="Times New Roman"/>
+                <w:sz w:val="24"/>
+                <w:szCs w:val="24"/>
+              </w:rPr>
+              <w:t xml:space="preserve">: </w:t>
+            </w:r>
+          </w:p>
+        </w:tc>
+        <w:tc>
+          <w:tcPr>
+            <w:tcW w:w="6378" w:type="dxa"/>
+          </w:tcPr>
+          <w:p/>
+        </w:tc>
+      </w:tr>
+      <w:tr>
+        <w:trPr>
+          <w:trHeight w:val="58"/>
+        </w:trPr>
+        <w:tc>
+          <w:tcPr>
+            <w:tcW w:w="2972" w:type="dxa"/>
+          </w:tcPr>
+          <w:p>
+            <w:pPr>
+              <w:spacing w:before="100" w:beforeAutospacing="1" w:after="100" w:afterAutospacing="1"/>
+              <w:rPr>
+                <w:rFonts w:ascii="Times New Roman" w:eastAsia="Times New Roman" w:hAnsi="Times New Roman" w:cs="Times New Roman"/>
+                <w:sz w:val="24"/>
+                <w:szCs w:val="24"/>
+              </w:rPr>
+            </w:pPr>
+            <w:r>
+              <w:rPr>
+                <w:rFonts w:ascii="Times New Roman" w:eastAsia="Times New Roman" w:hAnsi="Times New Roman" w:cs="Times New Roman"/>
+                <w:b/>
+                <w:bCs/>
+                <w:sz w:val="24"/>
+                <w:szCs w:val="24"/>
+              </w:rPr>
+              <w:t>Note</w:t>
+            </w:r>
+            <w:r>
+              <w:rPr>
+                <w:rFonts w:ascii="Times New Roman" w:eastAsia="Times New Roman" w:hAnsi="Times New Roman" w:cs="Times New Roman"/>
+                <w:sz w:val="24"/>
+                <w:szCs w:val="24"/>
+              </w:rPr>
+              <w:t>:</w:t>
+            </w:r>
+          </w:p>
+        </w:tc>
+        <w:tc>
+          <w:tcPr>
+            <w:tcW w:w="6378" w:type="dxa"/>
+          </w:tcPr>
+          <w:p/>
+        </w:tc>
+      </w:tr>
+    </w:tbl>
+    <w:p/>
+    <w:p/>
+    <w:p>
+      <w:r>
+        <w:t>Test Case</w:t>
+      </w:r>
+    </w:p>
+    <w:tbl>
+      <w:tblPr>
+        <w:tblStyle w:val="TableGrid"/>
+        <w:tblW w:w="0" w:type="auto"/>
+        <w:tblLook w:val="04A0" w:firstRow="1" w:lastRow="0" w:firstColumn="1" w:lastColumn="0" w:noHBand="0" w:noVBand="1"/>
+      </w:tblPr>
+      <w:tblGrid>
+        <w:gridCol w:w="2934"/>
+        <w:gridCol w:w="6082"/>
+      </w:tblGrid>
+      <w:tr>
+        <w:tc>
+          <w:tcPr>
+            <w:tcW w:w="2972" w:type="dxa"/>
+          </w:tcPr>
+          <w:p>
+            <w:pPr>
+              <w:spacing w:before="100" w:beforeAutospacing="1" w:after="100" w:afterAutospacing="1"/>
+              <w:rPr>
+                <w:rFonts w:ascii="Times New Roman" w:eastAsia="Times New Roman" w:hAnsi="Times New Roman" w:cs="Times New Roman"/>
+                <w:sz w:val="24"/>
+                <w:szCs w:val="24"/>
+              </w:rPr>
+            </w:pPr>
+            <w:r>
+              <w:rPr>
+                <w:rFonts w:ascii="Times New Roman" w:eastAsia="Times New Roman" w:hAnsi="Times New Roman" w:cs="Times New Roman"/>
+                <w:b/>
+                <w:bCs/>
+                <w:sz w:val="24"/>
+                <w:szCs w:val="24"/>
+              </w:rPr>
+              <w:t>Title</w:t>
+            </w:r>
+            <w:r>
+              <w:rPr>
+                <w:rFonts w:ascii="Times New Roman" w:eastAsia="Times New Roman" w:hAnsi="Times New Roman" w:cs="Times New Roman"/>
+                <w:sz w:val="24"/>
+                <w:szCs w:val="24"/>
+              </w:rPr>
+              <w:t xml:space="preserve">: </w:t>
+            </w:r>
+          </w:p>
+        </w:tc>
+        <w:tc>
+          <w:tcPr>
+            <w:tcW w:w="6378" w:type="dxa"/>
+          </w:tcPr>
+          <w:p/>
+        </w:tc>
+      </w:tr>
+      <w:tr>
+        <w:tc>
+          <w:tcPr>
+            <w:tcW w:w="2972" w:type="dxa"/>
+          </w:tcPr>
+          <w:p>
+            <w:pPr>
+              <w:spacing w:before="100" w:beforeAutospacing="1" w:after="100" w:afterAutospacing="1"/>
+              <w:rPr>
+                <w:rFonts w:ascii="Times New Roman" w:eastAsia="Times New Roman" w:hAnsi="Times New Roman" w:cs="Times New Roman"/>
+                <w:sz w:val="24"/>
+                <w:szCs w:val="24"/>
+              </w:rPr>
+            </w:pPr>
+            <w:r>
+              <w:rPr>
+                <w:rFonts w:ascii="Times New Roman" w:eastAsia="Times New Roman" w:hAnsi="Times New Roman" w:cs="Times New Roman"/>
+                <w:b/>
+                <w:bCs/>
+                <w:sz w:val="24"/>
+                <w:szCs w:val="24"/>
+              </w:rPr>
+              <w:t>Type of test</w:t>
+            </w:r>
+            <w:r>
+              <w:rPr>
+                <w:rFonts w:ascii="Times New Roman" w:eastAsia="Times New Roman" w:hAnsi="Times New Roman" w:cs="Times New Roman"/>
+                <w:sz w:val="24"/>
+                <w:szCs w:val="24"/>
+              </w:rPr>
+              <w:t xml:space="preserve">: </w:t>
+            </w:r>
+          </w:p>
+        </w:tc>
+        <w:tc>
+          <w:tcPr>
+            <w:tcW w:w="6378" w:type="dxa"/>
+          </w:tcPr>
+          <w:p/>
+        </w:tc>
+      </w:tr>
+      <w:tr>
+        <w:tc>
+          <w:tcPr>
+            <w:tcW w:w="2972" w:type="dxa"/>
+          </w:tcPr>
+          <w:p>
+            <w:pPr>
+              <w:spacing w:before="100" w:beforeAutospacing="1" w:after="100" w:afterAutospacing="1"/>
+              <w:rPr>
+                <w:rFonts w:ascii="Times New Roman" w:eastAsia="Times New Roman" w:hAnsi="Times New Roman" w:cs="Times New Roman"/>
+                <w:sz w:val="24"/>
+                <w:szCs w:val="24"/>
+              </w:rPr>
+            </w:pPr>
+            <w:r>
+              <w:rPr>
+                <w:rFonts w:ascii="Times New Roman" w:eastAsia="Times New Roman" w:hAnsi="Times New Roman" w:cs="Times New Roman"/>
+                <w:b/>
+                <w:bCs/>
+                <w:sz w:val="24"/>
+                <w:szCs w:val="24"/>
+              </w:rPr>
+              <w:t>Purpose</w:t>
+            </w:r>
+            <w:r>
+              <w:rPr>
+                <w:rFonts w:ascii="Times New Roman" w:eastAsia="Times New Roman" w:hAnsi="Times New Roman" w:cs="Times New Roman"/>
+                <w:sz w:val="24"/>
+                <w:szCs w:val="24"/>
+              </w:rPr>
+              <w:t xml:space="preserve">: </w:t>
+            </w:r>
+          </w:p>
+        </w:tc>
+        <w:tc>
+          <w:tcPr>
+            <w:tcW w:w="6378" w:type="dxa"/>
+          </w:tcPr>
+          <w:p/>
+        </w:tc>
+      </w:tr>
+      <w:tr>
+        <w:tc>
+          <w:tcPr>
+            <w:tcW w:w="2972" w:type="dxa"/>
+          </w:tcPr>
+          <w:p>
+            <w:pPr>
+              <w:spacing w:before="100" w:beforeAutospacing="1" w:after="100" w:afterAutospacing="1"/>
+              <w:rPr>
+                <w:rFonts w:ascii="Times New Roman" w:eastAsia="Times New Roman" w:hAnsi="Times New Roman" w:cs="Times New Roman"/>
+                <w:sz w:val="24"/>
+                <w:szCs w:val="24"/>
+              </w:rPr>
+            </w:pPr>
+            <w:r>
+              <w:rPr>
+                <w:rFonts w:ascii="Times New Roman" w:eastAsia="Times New Roman" w:hAnsi="Times New Roman" w:cs="Times New Roman"/>
+                <w:b/>
+                <w:bCs/>
+                <w:sz w:val="24"/>
+                <w:szCs w:val="24"/>
+              </w:rPr>
+              <w:t>Prerequisite</w:t>
+            </w:r>
+            <w:r>
+              <w:rPr>
+                <w:rFonts w:ascii="Times New Roman" w:eastAsia="Times New Roman" w:hAnsi="Times New Roman" w:cs="Times New Roman"/>
+                <w:sz w:val="24"/>
+                <w:szCs w:val="24"/>
+              </w:rPr>
+              <w:t xml:space="preserve">: </w:t>
+            </w:r>
+          </w:p>
+        </w:tc>
+        <w:tc>
+          <w:tcPr>
+            <w:tcW w:w="6378" w:type="dxa"/>
+          </w:tcPr>
+          <w:p/>
+        </w:tc>
+      </w:tr>
+      <w:tr>
+        <w:tc>
+          <w:tcPr>
+            <w:tcW w:w="2972" w:type="dxa"/>
+          </w:tcPr>
+          <w:p>
+            <w:pPr>
+              <w:spacing w:before="100" w:beforeAutospacing="1" w:after="100" w:afterAutospacing="1"/>
+              <w:rPr>
+                <w:rFonts w:ascii="Times New Roman" w:eastAsia="Times New Roman" w:hAnsi="Times New Roman" w:cs="Times New Roman"/>
+                <w:sz w:val="24"/>
+                <w:szCs w:val="24"/>
+              </w:rPr>
+            </w:pPr>
+            <w:r>
+              <w:rPr>
+                <w:rFonts w:ascii="Times New Roman" w:eastAsia="Times New Roman" w:hAnsi="Times New Roman" w:cs="Times New Roman"/>
+                <w:b/>
+                <w:bCs/>
+                <w:sz w:val="24"/>
+                <w:szCs w:val="24"/>
+              </w:rPr>
+              <w:t>Input data/Entry criteria</w:t>
+            </w:r>
+            <w:r>
+              <w:rPr>
+                <w:rFonts w:ascii="Times New Roman" w:eastAsia="Times New Roman" w:hAnsi="Times New Roman" w:cs="Times New Roman"/>
+                <w:sz w:val="24"/>
+                <w:szCs w:val="24"/>
+              </w:rPr>
+              <w:t>:</w:t>
+            </w:r>
+          </w:p>
+        </w:tc>
+        <w:tc>
+          <w:tcPr>
+            <w:tcW w:w="6378" w:type="dxa"/>
+          </w:tcPr>
+          <w:p/>
+        </w:tc>
+      </w:tr>
+      <w:tr>
+        <w:tc>
+          <w:tcPr>
+            <w:tcW w:w="2972" w:type="dxa"/>
+          </w:tcPr>
+          <w:p>
+            <w:pPr>
+              <w:spacing w:before="100" w:beforeAutospacing="1" w:after="100" w:afterAutospacing="1"/>
+              <w:rPr>
+                <w:rFonts w:ascii="Times New Roman" w:eastAsia="Times New Roman" w:hAnsi="Times New Roman" w:cs="Times New Roman"/>
+                <w:sz w:val="24"/>
+                <w:szCs w:val="24"/>
+              </w:rPr>
+            </w:pPr>
+            <w:r>
+              <w:rPr>
+                <w:rFonts w:ascii="Times New Roman" w:eastAsia="Times New Roman" w:hAnsi="Times New Roman" w:cs="Times New Roman"/>
+                <w:b/>
+                <w:bCs/>
+                <w:sz w:val="24"/>
+                <w:szCs w:val="24"/>
+              </w:rPr>
+              <w:t>Steps</w:t>
+            </w:r>
+            <w:r>
+              <w:rPr>
+                <w:rFonts w:ascii="Times New Roman" w:eastAsia="Times New Roman" w:hAnsi="Times New Roman" w:cs="Times New Roman"/>
+                <w:sz w:val="24"/>
+                <w:szCs w:val="24"/>
+              </w:rPr>
+              <w:t>:</w:t>
+            </w:r>
+          </w:p>
+        </w:tc>
+        <w:tc>
+          <w:tcPr>
+            <w:tcW w:w="6378" w:type="dxa"/>
+          </w:tcPr>
+          <w:p/>
+        </w:tc>
+      </w:tr>
+      <w:tr>
+        <w:tc>
+          <w:tcPr>
+            <w:tcW w:w="2972" w:type="dxa"/>
+          </w:tcPr>
+          <w:p>
+            <w:pPr>
+              <w:spacing w:before="100" w:beforeAutospacing="1" w:after="100" w:afterAutospacing="1"/>
+              <w:rPr>
+                <w:rFonts w:ascii="Times New Roman" w:eastAsia="Times New Roman" w:hAnsi="Times New Roman" w:cs="Times New Roman"/>
+                <w:sz w:val="24"/>
+                <w:szCs w:val="24"/>
+              </w:rPr>
+            </w:pPr>
+            <w:r>
+              <w:rPr>
+                <w:rFonts w:ascii="Times New Roman" w:eastAsia="Times New Roman" w:hAnsi="Times New Roman" w:cs="Times New Roman"/>
+                <w:b/>
+                <w:bCs/>
+                <w:sz w:val="24"/>
+                <w:szCs w:val="24"/>
+              </w:rPr>
+              <w:t>Output</w:t>
+            </w:r>
+            <w:r>
+              <w:rPr>
+                <w:rFonts w:ascii="Times New Roman" w:eastAsia="Times New Roman" w:hAnsi="Times New Roman" w:cs="Times New Roman"/>
+                <w:sz w:val="24"/>
+                <w:szCs w:val="24"/>
+              </w:rPr>
+              <w:t>:</w:t>
+            </w:r>
+          </w:p>
+        </w:tc>
+        <w:tc>
+          <w:tcPr>
+            <w:tcW w:w="6378" w:type="dxa"/>
+          </w:tcPr>
+          <w:p/>
+        </w:tc>
+      </w:tr>
+      <w:tr>
+        <w:tc>
+          <w:tcPr>
+            <w:tcW w:w="2972" w:type="dxa"/>
+          </w:tcPr>
+          <w:p>
+            <w:pPr>
+              <w:spacing w:before="100" w:beforeAutospacing="1" w:after="100" w:afterAutospacing="1"/>
+              <w:rPr>
+                <w:rFonts w:ascii="Times New Roman" w:eastAsia="Times New Roman" w:hAnsi="Times New Roman" w:cs="Times New Roman"/>
+                <w:sz w:val="24"/>
+                <w:szCs w:val="24"/>
+              </w:rPr>
+            </w:pPr>
+            <w:r>
+              <w:rPr>
+                <w:rFonts w:ascii="Times New Roman" w:eastAsia="Times New Roman" w:hAnsi="Times New Roman" w:cs="Times New Roman"/>
+                <w:b/>
+                <w:bCs/>
+                <w:sz w:val="24"/>
+                <w:szCs w:val="24"/>
+              </w:rPr>
+              <w:t>Exit criteria</w:t>
+            </w:r>
+            <w:r>
+              <w:rPr>
+                <w:rFonts w:ascii="Times New Roman" w:eastAsia="Times New Roman" w:hAnsi="Times New Roman" w:cs="Times New Roman"/>
+                <w:sz w:val="24"/>
+                <w:szCs w:val="24"/>
+              </w:rPr>
+              <w:t xml:space="preserve">: </w:t>
+            </w:r>
+          </w:p>
+        </w:tc>
+        <w:tc>
+          <w:tcPr>
+            <w:tcW w:w="6378" w:type="dxa"/>
+          </w:tcPr>
+          <w:p/>
+        </w:tc>
+      </w:tr>
+      <w:tr>
+        <w:tc>
+          <w:tcPr>
+            <w:tcW w:w="2972" w:type="dxa"/>
+          </w:tcPr>
+          <w:p>
+            <w:pPr>
+              <w:spacing w:before="100" w:beforeAutospacing="1" w:after="100" w:afterAutospacing="1"/>
+              <w:rPr>
+                <w:rFonts w:ascii="Times New Roman" w:eastAsia="Times New Roman" w:hAnsi="Times New Roman" w:cs="Times New Roman"/>
+                <w:sz w:val="24"/>
+                <w:szCs w:val="24"/>
+              </w:rPr>
+            </w:pPr>
+            <w:r>
+              <w:rPr>
+                <w:rFonts w:ascii="Times New Roman" w:eastAsia="Times New Roman" w:hAnsi="Times New Roman" w:cs="Times New Roman"/>
+                <w:b/>
+                <w:bCs/>
+                <w:sz w:val="24"/>
+                <w:szCs w:val="24"/>
+              </w:rPr>
+              <w:t>Recommendations</w:t>
+            </w:r>
+            <w:r>
+              <w:rPr>
+                <w:rFonts w:ascii="Times New Roman" w:eastAsia="Times New Roman" w:hAnsi="Times New Roman" w:cs="Times New Roman"/>
+                <w:sz w:val="24"/>
+                <w:szCs w:val="24"/>
+              </w:rPr>
+              <w:t xml:space="preserve">: </w:t>
+            </w:r>
+          </w:p>
+        </w:tc>
+        <w:tc>
+          <w:tcPr>
+            <w:tcW w:w="6378" w:type="dxa"/>
+          </w:tcPr>
+          <w:p/>
+        </w:tc>
+      </w:tr>
+      <w:tr>
+        <w:trPr>
+          <w:trHeight w:val="58"/>
+        </w:trPr>
+        <w:tc>
+          <w:tcPr>
+            <w:tcW w:w="2972" w:type="dxa"/>
+          </w:tcPr>
+          <w:p>
+            <w:pPr>
+              <w:spacing w:before="100" w:beforeAutospacing="1" w:after="100" w:afterAutospacing="1"/>
+              <w:rPr>
+                <w:rFonts w:ascii="Times New Roman" w:eastAsia="Times New Roman" w:hAnsi="Times New Roman" w:cs="Times New Roman"/>
+                <w:sz w:val="24"/>
+                <w:szCs w:val="24"/>
+              </w:rPr>
+            </w:pPr>
+            <w:r>
+              <w:rPr>
+                <w:rFonts w:ascii="Times New Roman" w:eastAsia="Times New Roman" w:hAnsi="Times New Roman" w:cs="Times New Roman"/>
+                <w:b/>
+                <w:bCs/>
+                <w:sz w:val="24"/>
+                <w:szCs w:val="24"/>
+              </w:rPr>
+              <w:t>Note</w:t>
+            </w:r>
+            <w:r>
+              <w:rPr>
+                <w:rFonts w:ascii="Times New Roman" w:eastAsia="Times New Roman" w:hAnsi="Times New Roman" w:cs="Times New Roman"/>
+                <w:sz w:val="24"/>
+                <w:szCs w:val="24"/>
+              </w:rPr>
+              <w:t>:</w:t>
+            </w:r>
+          </w:p>
+        </w:tc>
+        <w:tc>
+          <w:tcPr>
+            <w:tcW w:w="6378" w:type="dxa"/>
+          </w:tcPr>
+          <w:p/>
+        </w:tc>
+      </w:tr>
+    </w:tbl>
+    <w:p/>
     <w:sectPr>
-      <w:footerReference w:type="first" r:id="rId10"/>
+      <w:footerReference w:type="first" r:id="rId12"/>
       <w:pgSz w:w="11906" w:h="16838"/>
       <w:pgMar w:top="1440" w:right="1440" w:bottom="1440" w:left="1440" w:header="708" w:footer="708" w:gutter="0"/>
       <w:pgNumType w:start="1"/>
@@ -6128,7 +8285,7 @@
           <w:rPr>
             <w:noProof/>
           </w:rPr>
-          <w:t>3</w:t>
+          <w:t>6</w:t>
         </w:r>
         <w:r>
           <w:rPr>
@@ -6365,6 +8522,95 @@
     </w:lvl>
   </w:abstractNum>
   <w:abstractNum w:abstractNumId="1">
+    <w:nsid w:val="0B6E2599"/>
+    <w:multiLevelType w:val="hybridMultilevel"/>
+    <w:tmpl w:val="A2623524"/>
+    <w:lvl w:ilvl="0" w:tplc="0C09000F">
+      <w:start w:val="1"/>
+      <w:numFmt w:val="decimal"/>
+      <w:lvlText w:val="%1."/>
+      <w:lvlJc w:val="left"/>
+      <w:pPr>
+        <w:ind w:left="720" w:hanging="360"/>
+      </w:pPr>
+      <w:rPr>
+        <w:rFonts w:hint="default"/>
+      </w:rPr>
+    </w:lvl>
+    <w:lvl w:ilvl="1" w:tplc="0C090019" w:tentative="1">
+      <w:start w:val="1"/>
+      <w:numFmt w:val="lowerLetter"/>
+      <w:lvlText w:val="%2."/>
+      <w:lvlJc w:val="left"/>
+      <w:pPr>
+        <w:ind w:left="1440" w:hanging="360"/>
+      </w:pPr>
+    </w:lvl>
+    <w:lvl w:ilvl="2" w:tplc="0C09001B" w:tentative="1">
+      <w:start w:val="1"/>
+      <w:numFmt w:val="lowerRoman"/>
+      <w:lvlText w:val="%3."/>
+      <w:lvlJc w:val="right"/>
+      <w:pPr>
+        <w:ind w:left="2160" w:hanging="180"/>
+      </w:pPr>
+    </w:lvl>
+    <w:lvl w:ilvl="3" w:tplc="0C09000F" w:tentative="1">
+      <w:start w:val="1"/>
+      <w:numFmt w:val="decimal"/>
+      <w:lvlText w:val="%4."/>
+      <w:lvlJc w:val="left"/>
+      <w:pPr>
+        <w:ind w:left="2880" w:hanging="360"/>
+      </w:pPr>
+    </w:lvl>
+    <w:lvl w:ilvl="4" w:tplc="0C090019" w:tentative="1">
+      <w:start w:val="1"/>
+      <w:numFmt w:val="lowerLetter"/>
+      <w:lvlText w:val="%5."/>
+      <w:lvlJc w:val="left"/>
+      <w:pPr>
+        <w:ind w:left="3600" w:hanging="360"/>
+      </w:pPr>
+    </w:lvl>
+    <w:lvl w:ilvl="5" w:tplc="0C09001B" w:tentative="1">
+      <w:start w:val="1"/>
+      <w:numFmt w:val="lowerRoman"/>
+      <w:lvlText w:val="%6."/>
+      <w:lvlJc w:val="right"/>
+      <w:pPr>
+        <w:ind w:left="4320" w:hanging="180"/>
+      </w:pPr>
+    </w:lvl>
+    <w:lvl w:ilvl="6" w:tplc="0C09000F" w:tentative="1">
+      <w:start w:val="1"/>
+      <w:numFmt w:val="decimal"/>
+      <w:lvlText w:val="%7."/>
+      <w:lvlJc w:val="left"/>
+      <w:pPr>
+        <w:ind w:left="5040" w:hanging="360"/>
+      </w:pPr>
+    </w:lvl>
+    <w:lvl w:ilvl="7" w:tplc="0C090019" w:tentative="1">
+      <w:start w:val="1"/>
+      <w:numFmt w:val="lowerLetter"/>
+      <w:lvlText w:val="%8."/>
+      <w:lvlJc w:val="left"/>
+      <w:pPr>
+        <w:ind w:left="5760" w:hanging="360"/>
+      </w:pPr>
+    </w:lvl>
+    <w:lvl w:ilvl="8" w:tplc="0C09001B" w:tentative="1">
+      <w:start w:val="1"/>
+      <w:numFmt w:val="lowerRoman"/>
+      <w:lvlText w:val="%9."/>
+      <w:lvlJc w:val="right"/>
+      <w:pPr>
+        <w:ind w:left="6480" w:hanging="180"/>
+      </w:pPr>
+    </w:lvl>
+  </w:abstractNum>
+  <w:abstractNum w:abstractNumId="2">
     <w:nsid w:val="3C6A6E2E"/>
     <w:multiLevelType w:val="hybridMultilevel"/>
     <w:tmpl w:val="6B0E9A92"/>
@@ -6477,7 +8723,96 @@
       </w:rPr>
     </w:lvl>
   </w:abstractNum>
-  <w:abstractNum w:abstractNumId="2">
+  <w:abstractNum w:abstractNumId="3">
+    <w:nsid w:val="50284D68"/>
+    <w:multiLevelType w:val="hybridMultilevel"/>
+    <w:tmpl w:val="EE888DB8"/>
+    <w:lvl w:ilvl="0" w:tplc="0C09000F">
+      <w:start w:val="1"/>
+      <w:numFmt w:val="decimal"/>
+      <w:lvlText w:val="%1."/>
+      <w:lvlJc w:val="left"/>
+      <w:pPr>
+        <w:ind w:left="720" w:hanging="360"/>
+      </w:pPr>
+      <w:rPr>
+        <w:rFonts w:hint="default"/>
+      </w:rPr>
+    </w:lvl>
+    <w:lvl w:ilvl="1" w:tplc="0C090019" w:tentative="1">
+      <w:start w:val="1"/>
+      <w:numFmt w:val="lowerLetter"/>
+      <w:lvlText w:val="%2."/>
+      <w:lvlJc w:val="left"/>
+      <w:pPr>
+        <w:ind w:left="1440" w:hanging="360"/>
+      </w:pPr>
+    </w:lvl>
+    <w:lvl w:ilvl="2" w:tplc="0C09001B" w:tentative="1">
+      <w:start w:val="1"/>
+      <w:numFmt w:val="lowerRoman"/>
+      <w:lvlText w:val="%3."/>
+      <w:lvlJc w:val="right"/>
+      <w:pPr>
+        <w:ind w:left="2160" w:hanging="180"/>
+      </w:pPr>
+    </w:lvl>
+    <w:lvl w:ilvl="3" w:tplc="0C09000F" w:tentative="1">
+      <w:start w:val="1"/>
+      <w:numFmt w:val="decimal"/>
+      <w:lvlText w:val="%4."/>
+      <w:lvlJc w:val="left"/>
+      <w:pPr>
+        <w:ind w:left="2880" w:hanging="360"/>
+      </w:pPr>
+    </w:lvl>
+    <w:lvl w:ilvl="4" w:tplc="0C090019" w:tentative="1">
+      <w:start w:val="1"/>
+      <w:numFmt w:val="lowerLetter"/>
+      <w:lvlText w:val="%5."/>
+      <w:lvlJc w:val="left"/>
+      <w:pPr>
+        <w:ind w:left="3600" w:hanging="360"/>
+      </w:pPr>
+    </w:lvl>
+    <w:lvl w:ilvl="5" w:tplc="0C09001B" w:tentative="1">
+      <w:start w:val="1"/>
+      <w:numFmt w:val="lowerRoman"/>
+      <w:lvlText w:val="%6."/>
+      <w:lvlJc w:val="right"/>
+      <w:pPr>
+        <w:ind w:left="4320" w:hanging="180"/>
+      </w:pPr>
+    </w:lvl>
+    <w:lvl w:ilvl="6" w:tplc="0C09000F" w:tentative="1">
+      <w:start w:val="1"/>
+      <w:numFmt w:val="decimal"/>
+      <w:lvlText w:val="%7."/>
+      <w:lvlJc w:val="left"/>
+      <w:pPr>
+        <w:ind w:left="5040" w:hanging="360"/>
+      </w:pPr>
+    </w:lvl>
+    <w:lvl w:ilvl="7" w:tplc="0C090019" w:tentative="1">
+      <w:start w:val="1"/>
+      <w:numFmt w:val="lowerLetter"/>
+      <w:lvlText w:val="%8."/>
+      <w:lvlJc w:val="left"/>
+      <w:pPr>
+        <w:ind w:left="5760" w:hanging="360"/>
+      </w:pPr>
+    </w:lvl>
+    <w:lvl w:ilvl="8" w:tplc="0C09001B" w:tentative="1">
+      <w:start w:val="1"/>
+      <w:numFmt w:val="lowerRoman"/>
+      <w:lvlText w:val="%9."/>
+      <w:lvlJc w:val="right"/>
+      <w:pPr>
+        <w:ind w:left="6480" w:hanging="180"/>
+      </w:pPr>
+    </w:lvl>
+  </w:abstractNum>
+  <w:abstractNum w:abstractNumId="4">
     <w:nsid w:val="56C20B4D"/>
     <w:multiLevelType w:val="hybridMultilevel"/>
     <w:tmpl w:val="6AC47432"/>
@@ -6594,10 +8929,16 @@
     <w:abstractNumId w:val="0"/>
   </w:num>
   <w:num w:numId="2">
+    <w:abstractNumId w:val="4"/>
+  </w:num>
+  <w:num w:numId="3">
     <w:abstractNumId w:val="2"/>
   </w:num>
-  <w:num w:numId="3">
+  <w:num w:numId="4">
     <w:abstractNumId w:val="1"/>
+  </w:num>
+  <w:num w:numId="5">
+    <w:abstractNumId w:val="3"/>
   </w:num>
 </w:numbering>
 </file>
@@ -7221,6 +9562,35 @@
       <w:contextualSpacing/>
     </w:pPr>
   </w:style>
+  <w:style w:type="table" w:styleId="TableGrid">
+    <w:name w:val="Table Grid"/>
+    <w:basedOn w:val="TableNormal"/>
+    <w:uiPriority w:val="39"/>
+    <w:rsid w:val="00A677F3"/>
+    <w:pPr>
+      <w:spacing w:after="0" w:line="240" w:lineRule="auto"/>
+    </w:pPr>
+    <w:rPr>
+      <w:lang w:val="en-US"/>
+    </w:rPr>
+    <w:tblPr>
+      <w:tblInd w:w="0" w:type="dxa"/>
+      <w:tblBorders>
+        <w:top w:val="single" w:sz="4" w:space="0" w:color="auto"/>
+        <w:left w:val="single" w:sz="4" w:space="0" w:color="auto"/>
+        <w:bottom w:val="single" w:sz="4" w:space="0" w:color="auto"/>
+        <w:right w:val="single" w:sz="4" w:space="0" w:color="auto"/>
+        <w:insideH w:val="single" w:sz="4" w:space="0" w:color="auto"/>
+        <w:insideV w:val="single" w:sz="4" w:space="0" w:color="auto"/>
+      </w:tblBorders>
+      <w:tblCellMar>
+        <w:top w:w="0" w:type="dxa"/>
+        <w:left w:w="108" w:type="dxa"/>
+        <w:bottom w:w="0" w:type="dxa"/>
+        <w:right w:w="108" w:type="dxa"/>
+      </w:tblCellMar>
+    </w:tblPr>
+  </w:style>
 </w:styles>
 </file>
 
@@ -7509,7 +9879,7 @@
 </file>
 
 <file path=customXml/itemProps2.xml><?xml version="1.0" encoding="utf-8"?>
-<ds:datastoreItem xmlns:ds="http://schemas.openxmlformats.org/officeDocument/2006/customXml" ds:itemID="{DAF9F8F0-1E28-43B4-B2DC-0632B22117D7}">
+<ds:datastoreItem xmlns:ds="http://schemas.openxmlformats.org/officeDocument/2006/customXml" ds:itemID="{E63FE56D-E169-468A-AA78-A1B0870CD997}">
   <ds:schemaRefs>
     <ds:schemaRef ds:uri="http://schemas.openxmlformats.org/officeDocument/2006/bibliography"/>
   </ds:schemaRefs>

</xml_diff>